<commit_message>
Big7segDisplay prototype prod. completed.
</commit_message>
<xml_diff>
--- a/Big7segDisplayDrv/casing/lable.docx
+++ b/Big7segDisplayDrv/casing/lable.docx
@@ -1,6 +1,6 @@
 
 <file path=word/document.xml><?xml version="1.0" encoding="utf-8"?>
-<w:document xmlns:wpc="http://schemas.microsoft.com/office/word/2010/wordprocessingCanvas" xmlns:cx="http://schemas.microsoft.com/office/drawing/2014/chartex" xmlns:cx1="http://schemas.microsoft.com/office/drawing/2015/9/8/chartex" xmlns:cx2="http://schemas.microsoft.com/office/drawing/2015/10/21/chartex" xmlns:cx3="http://schemas.microsoft.com/office/drawing/2016/5/9/chartex" xmlns:cx4="http://schemas.microsoft.com/office/drawing/2016/5/10/chartex" xmlns:cx5="http://schemas.microsoft.com/office/drawing/2016/5/11/chartex" xmlns:cx6="http://schemas.microsoft.com/office/drawing/2016/5/12/chartex" xmlns:cx7="http://schemas.microsoft.com/office/drawing/2016/5/13/chartex" xmlns:cx8="http://schemas.microsoft.com/office/drawing/2016/5/14/chartex" xmlns:mc="http://schemas.openxmlformats.org/markup-compatibility/2006" xmlns:aink="http://schemas.microsoft.com/office/drawing/2016/ink" xmlns:am3d="http://schemas.microsoft.com/office/drawing/2017/model3d" xmlns:o="urn:schemas-microsoft-com:office:office" xmlns:oel="http://schemas.microsoft.com/office/2019/extlst" xmlns:r="http://schemas.openxmlformats.org/officeDocument/2006/relationships" xmlns:m="http://schemas.openxmlformats.org/officeDocument/2006/math" xmlns:v="urn:schemas-microsoft-com:vml" xmlns:wp14="http://schemas.microsoft.com/office/word/2010/wordprocessingDrawing" xmlns:wp="http://schemas.openxmlformats.org/drawingml/2006/wordprocessingDrawing" xmlns:w10="urn:schemas-microsoft-com:office:word" xmlns:w="http://schemas.openxmlformats.org/wordprocessingml/2006/main" xmlns:w14="http://schemas.microsoft.com/office/word/2010/wordml" xmlns:w15="http://schemas.microsoft.com/office/word/2012/wordml" xmlns:w16cex="http://schemas.microsoft.com/office/word/2018/wordml/cex" xmlns:w16cid="http://schemas.microsoft.com/office/word/2016/wordml/cid" xmlns:w16="http://schemas.microsoft.com/office/word/2018/wordml" xmlns:w16sdtdh="http://schemas.microsoft.com/office/word/2020/wordml/sdtdatahash" xmlns:w16se="http://schemas.microsoft.com/office/word/2015/wordml/symex" xmlns:wpg="http://schemas.microsoft.com/office/word/2010/wordprocessingGroup" xmlns:wpi="http://schemas.microsoft.com/office/word/2010/wordprocessingInk" xmlns:wne="http://schemas.microsoft.com/office/word/2006/wordml" xmlns:wps="http://schemas.microsoft.com/office/word/2010/wordprocessingShape" mc:Ignorable="w14 w15 w16se w16cid w16 w16cex w16sdtdh wp14">
+<w:document xmlns:wpc="http://schemas.microsoft.com/office/word/2010/wordprocessingCanvas" xmlns:cx="http://schemas.microsoft.com/office/drawing/2014/chartex" xmlns:cx1="http://schemas.microsoft.com/office/drawing/2015/9/8/chartex" xmlns:cx2="http://schemas.microsoft.com/office/drawing/2015/10/21/chartex" xmlns:cx3="http://schemas.microsoft.com/office/drawing/2016/5/9/chartex" xmlns:cx4="http://schemas.microsoft.com/office/drawing/2016/5/10/chartex" xmlns:cx5="http://schemas.microsoft.com/office/drawing/2016/5/11/chartex" xmlns:cx6="http://schemas.microsoft.com/office/drawing/2016/5/12/chartex" xmlns:cx7="http://schemas.microsoft.com/office/drawing/2016/5/13/chartex" xmlns:cx8="http://schemas.microsoft.com/office/drawing/2016/5/14/chartex" xmlns:mc="http://schemas.openxmlformats.org/markup-compatibility/2006" xmlns:aink="http://schemas.microsoft.com/office/drawing/2016/ink" xmlns:am3d="http://schemas.microsoft.com/office/drawing/2017/model3d" xmlns:o="urn:schemas-microsoft-com:office:office" xmlns:oel="http://schemas.microsoft.com/office/2019/extlst" xmlns:r="http://schemas.openxmlformats.org/officeDocument/2006/relationships" xmlns:m="http://schemas.openxmlformats.org/officeDocument/2006/math" xmlns:v="urn:schemas-microsoft-com:vml" xmlns:wp14="http://schemas.microsoft.com/office/word/2010/wordprocessingDrawing" xmlns:wp="http://schemas.openxmlformats.org/drawingml/2006/wordprocessingDrawing" xmlns:w10="urn:schemas-microsoft-com:office:word" xmlns:w="http://schemas.openxmlformats.org/wordprocessingml/2006/main" xmlns:w14="http://schemas.microsoft.com/office/word/2010/wordml" xmlns:w15="http://schemas.microsoft.com/office/word/2012/wordml" xmlns:w16cex="http://schemas.microsoft.com/office/word/2018/wordml/cex" xmlns:w16cid="http://schemas.microsoft.com/office/word/2016/wordml/cid" xmlns:w16="http://schemas.microsoft.com/office/word/2018/wordml" xmlns:w16du="http://schemas.microsoft.com/office/word/2023/wordml/word16du" xmlns:w16sdtdh="http://schemas.microsoft.com/office/word/2020/wordml/sdtdatahash" xmlns:w16se="http://schemas.microsoft.com/office/word/2015/wordml/symex" xmlns:wpg="http://schemas.microsoft.com/office/word/2010/wordprocessingGroup" xmlns:wpi="http://schemas.microsoft.com/office/word/2010/wordprocessingInk" xmlns:wne="http://schemas.microsoft.com/office/word/2006/wordml" xmlns:wps="http://schemas.microsoft.com/office/word/2010/wordprocessingShape" mc:Ignorable="w14 w15 w16se w16cid w16 w16cex w16sdtdh w16du wp14">
   <w:body>
     <w:p/>
     <w:p>
@@ -18,7 +18,7 @@
         <mc:AlternateContent>
           <mc:Choice Requires="wpc">
             <w:drawing>
-              <wp:inline distT="0" distB="0" distL="0" distR="0" wp14:anchorId="064B1D50" wp14:editId="22C18E44">
+              <wp:inline distT="0" distB="0" distL="0" distR="0" wp14:anchorId="064B1D50" wp14:editId="6FE20667">
                 <wp:extent cx="5486400" cy="2743200"/>
                 <wp:effectExtent l="0" t="0" r="0" b="0"/>
                 <wp:docPr id="468595749" name="Lerret 1"/>
@@ -39,8 +39,8 @@
                         <wps:cNvSpPr txBox="1"/>
                         <wps:spPr>
                           <a:xfrm>
-                            <a:off x="1646561" y="681609"/>
-                            <a:ext cx="448310" cy="144145"/>
+                            <a:off x="1742815" y="681609"/>
+                            <a:ext cx="365125" cy="144145"/>
                           </a:xfrm>
                           <a:prstGeom prst="rect">
                             <a:avLst/>
@@ -66,7 +66,21 @@
                                   <w:sz w:val="20"/>
                                   <w:szCs w:val="20"/>
                                 </w:rPr>
-                                <w:t>SRP1  in</w:t>
+                                <w:t>SRP</w:t>
+                              </w:r>
+                              <w:r>
+                                <w:rPr>
+                                  <w:sz w:val="20"/>
+                                  <w:szCs w:val="20"/>
+                                </w:rPr>
+                                <w:t>#</w:t>
+                              </w:r>
+                              <w:r>
+                                <w:rPr>
+                                  <w:sz w:val="20"/>
+                                  <w:szCs w:val="20"/>
+                                </w:rPr>
+                                <w:t>1</w:t>
                               </w:r>
                             </w:p>
                           </w:txbxContent>
@@ -83,8 +97,8 @@
                         <wps:cNvSpPr txBox="1"/>
                         <wps:spPr>
                           <a:xfrm>
-                            <a:off x="1646561" y="871685"/>
-                            <a:ext cx="448310" cy="144000"/>
+                            <a:off x="1742815" y="871685"/>
+                            <a:ext cx="365125" cy="144145"/>
                           </a:xfrm>
                           <a:prstGeom prst="rect">
                             <a:avLst/>
@@ -110,7 +124,21 @@
                                   <w:sz w:val="20"/>
                                   <w:szCs w:val="20"/>
                                 </w:rPr>
-                                <w:t xml:space="preserve">SRP2  in </w:t>
+                                <w:t>SRP</w:t>
+                              </w:r>
+                              <w:r>
+                                <w:rPr>
+                                  <w:sz w:val="20"/>
+                                  <w:szCs w:val="20"/>
+                                </w:rPr>
+                                <w:t>#</w:t>
+                              </w:r>
+                              <w:r>
+                                <w:rPr>
+                                  <w:sz w:val="20"/>
+                                  <w:szCs w:val="20"/>
+                                </w:rPr>
+                                <w:t xml:space="preserve">2 </w:t>
                               </w:r>
                             </w:p>
                           </w:txbxContent>
@@ -127,8 +155,8 @@
                         <wps:cNvSpPr txBox="1"/>
                         <wps:spPr>
                           <a:xfrm>
-                            <a:off x="1646561" y="1062348"/>
-                            <a:ext cx="448310" cy="144000"/>
+                            <a:off x="1742815" y="1062348"/>
+                            <a:ext cx="365125" cy="144145"/>
                           </a:xfrm>
                           <a:prstGeom prst="rect">
                             <a:avLst/>
@@ -154,7 +182,21 @@
                                   <w:sz w:val="20"/>
                                   <w:szCs w:val="20"/>
                                 </w:rPr>
-                                <w:t>SRP3  in</w:t>
+                                <w:t>SRP</w:t>
+                              </w:r>
+                              <w:r>
+                                <w:rPr>
+                                  <w:sz w:val="20"/>
+                                  <w:szCs w:val="20"/>
+                                </w:rPr>
+                                <w:t>#</w:t>
+                              </w:r>
+                              <w:r>
+                                <w:rPr>
+                                  <w:sz w:val="20"/>
+                                  <w:szCs w:val="20"/>
+                                </w:rPr>
+                                <w:t>3</w:t>
                               </w:r>
                             </w:p>
                           </w:txbxContent>
@@ -171,8 +213,8 @@
                         <wps:cNvSpPr txBox="1"/>
                         <wps:spPr>
                           <a:xfrm>
-                            <a:off x="1646561" y="1252747"/>
-                            <a:ext cx="448310" cy="144000"/>
+                            <a:off x="1742815" y="1252747"/>
+                            <a:ext cx="365125" cy="144145"/>
                           </a:xfrm>
                           <a:prstGeom prst="rect">
                             <a:avLst/>
@@ -198,7 +240,21 @@
                                   <w:sz w:val="20"/>
                                   <w:szCs w:val="20"/>
                                 </w:rPr>
-                                <w:t>SRP4  in</w:t>
+                                <w:t>SRP</w:t>
+                              </w:r>
+                              <w:r>
+                                <w:rPr>
+                                  <w:sz w:val="20"/>
+                                  <w:szCs w:val="20"/>
+                                </w:rPr>
+                                <w:t>#</w:t>
+                              </w:r>
+                              <w:r>
+                                <w:rPr>
+                                  <w:sz w:val="20"/>
+                                  <w:szCs w:val="20"/>
+                                </w:rPr>
+                                <w:t>4</w:t>
                               </w:r>
                             </w:p>
                           </w:txbxContent>
@@ -215,8 +271,8 @@
                         <wps:cNvSpPr txBox="1"/>
                         <wps:spPr>
                           <a:xfrm>
-                            <a:off x="1646561" y="1443102"/>
-                            <a:ext cx="433705" cy="180000"/>
+                            <a:off x="1742815" y="1443102"/>
+                            <a:ext cx="230505" cy="179705"/>
                           </a:xfrm>
                           <a:prstGeom prst="rect">
                             <a:avLst/>
@@ -242,21 +298,7 @@
                                   <w:sz w:val="20"/>
                                   <w:szCs w:val="20"/>
                                 </w:rPr>
-                                <w:t xml:space="preserve">CLK  </w:t>
-                              </w:r>
-                              <w:r>
-                                <w:rPr>
-                                  <w:sz w:val="20"/>
-                                  <w:szCs w:val="20"/>
-                                </w:rPr>
-                                <w:t xml:space="preserve"> </w:t>
-                              </w:r>
-                              <w:r>
-                                <w:rPr>
-                                  <w:sz w:val="20"/>
-                                  <w:szCs w:val="20"/>
-                                </w:rPr>
-                                <w:t xml:space="preserve"> in</w:t>
+                                <w:t xml:space="preserve">CLK </w:t>
                               </w:r>
                             </w:p>
                           </w:txbxContent>
@@ -273,8 +315,8 @@
                         <wps:cNvSpPr txBox="1"/>
                         <wps:spPr>
                           <a:xfrm>
-                            <a:off x="1646561" y="1623102"/>
-                            <a:ext cx="452755" cy="180000"/>
+                            <a:off x="1742815" y="1623102"/>
+                            <a:ext cx="452755" cy="180340"/>
                           </a:xfrm>
                           <a:prstGeom prst="rect">
                             <a:avLst/>
@@ -317,7 +359,7 @@
                         <wps:cNvSpPr txBox="1"/>
                         <wps:spPr>
                           <a:xfrm>
-                            <a:off x="1646561" y="1813676"/>
+                            <a:off x="1742815" y="1813676"/>
                             <a:ext cx="273685" cy="180000"/>
                           </a:xfrm>
                           <a:prstGeom prst="rect">
@@ -361,7 +403,7 @@
                         <wps:cNvSpPr txBox="1"/>
                         <wps:spPr>
                           <a:xfrm>
-                            <a:off x="1622809" y="2438729"/>
+                            <a:off x="1592581" y="2264271"/>
                             <a:ext cx="906780" cy="219710"/>
                           </a:xfrm>
                           <a:prstGeom prst="rect">
@@ -399,7 +441,7 @@
                         <wps:cNvSpPr txBox="1"/>
                         <wps:spPr>
                           <a:xfrm>
-                            <a:off x="2852509" y="2438729"/>
+                            <a:off x="2822281" y="2264271"/>
                             <a:ext cx="906780" cy="219710"/>
                           </a:xfrm>
                           <a:prstGeom prst="rect">
@@ -434,7 +476,7 @@
                         <wps:cNvSpPr txBox="1"/>
                         <wps:spPr>
                           <a:xfrm>
-                            <a:off x="1628747" y="87344"/>
+                            <a:off x="1599718" y="270212"/>
                             <a:ext cx="906780" cy="208280"/>
                           </a:xfrm>
                           <a:prstGeom prst="rect">
@@ -468,7 +510,7 @@
                         <wps:cNvSpPr txBox="1"/>
                         <wps:spPr>
                           <a:xfrm>
-                            <a:off x="2858447" y="81416"/>
+                            <a:off x="2829418" y="264284"/>
                             <a:ext cx="906780" cy="209550"/>
                           </a:xfrm>
                           <a:prstGeom prst="rect">
@@ -521,7 +563,7 @@
                         </pic:blipFill>
                         <pic:spPr>
                           <a:xfrm>
-                            <a:off x="2202498" y="965681"/>
+                            <a:off x="2214530" y="954045"/>
                             <a:ext cx="1342622" cy="334761"/>
                           </a:xfrm>
                           <a:prstGeom prst="rect">
@@ -529,46 +571,12 @@
                           </a:prstGeom>
                         </pic:spPr>
                       </pic:pic>
-                      <wps:wsp>
-                        <wps:cNvPr id="769078148" name="Tekstboks 769078148"/>
-                        <wps:cNvSpPr txBox="1"/>
-                        <wps:spPr>
-                          <a:xfrm>
-                            <a:off x="3723251" y="1262762"/>
-                            <a:ext cx="237490" cy="180340"/>
-                          </a:xfrm>
-                          <a:prstGeom prst="rect">
-                            <a:avLst/>
-                          </a:prstGeom>
-                          <a:solidFill>
-                            <a:schemeClr val="bg1"/>
-                          </a:solidFill>
-                          <a:ln w="6350">
-                            <a:noFill/>
-                          </a:ln>
-                        </wps:spPr>
-                        <wps:txbx>
-                          <w:txbxContent>
-                            <w:p>
-                              <w:r>
-                                <w:t>12V</w:t>
-                              </w:r>
-                            </w:p>
-                          </w:txbxContent>
-                        </wps:txbx>
-                        <wps:bodyPr rot="0" spcFirstLastPara="0" vertOverflow="overflow" horzOverflow="overflow" vert="horz" wrap="none" lIns="0" tIns="0" rIns="0" bIns="0" numCol="1" spcCol="0" rtlCol="0" fromWordArt="0" anchor="t" anchorCtr="0" forceAA="0" compatLnSpc="1">
-                          <a:prstTxWarp prst="textNoShape">
-                            <a:avLst/>
-                          </a:prstTxWarp>
-                          <a:noAutofit/>
-                        </wps:bodyPr>
-                      </wps:wsp>
                       <wps:wsp>
                         <wps:cNvPr id="1641589320" name="Rett linje 1641589320"/>
                         <wps:cNvCnPr/>
                         <wps:spPr>
                           <a:xfrm>
-                            <a:off x="1344796" y="90408"/>
+                            <a:off x="1481371" y="49760"/>
                             <a:ext cx="0" cy="2520000"/>
                           </a:xfrm>
                           <a:prstGeom prst="line">
@@ -599,7 +607,7 @@
                         <wps:cNvCnPr/>
                         <wps:spPr>
                           <a:xfrm flipH="1">
-                            <a:off x="1333615" y="2618212"/>
+                            <a:off x="1336583" y="2430408"/>
                             <a:ext cx="2700000" cy="0"/>
                           </a:xfrm>
                           <a:prstGeom prst="line">
@@ -630,7 +638,7 @@
                         <wps:cNvSpPr txBox="1"/>
                         <wps:spPr>
                           <a:xfrm>
-                            <a:off x="2202499" y="1312660"/>
+                            <a:off x="2214531" y="1301024"/>
                             <a:ext cx="1520752" cy="321783"/>
                           </a:xfrm>
                           <a:prstGeom prst="rect">
@@ -699,7 +707,7 @@
                         <wps:cNvCnPr/>
                         <wps:spPr>
                           <a:xfrm flipH="1">
-                            <a:off x="1333862" y="78237"/>
+                            <a:off x="1344796" y="258237"/>
                             <a:ext cx="2700000" cy="0"/>
                           </a:xfrm>
                           <a:prstGeom prst="line">
@@ -730,7 +738,7 @@
                         <wps:cNvCnPr/>
                         <wps:spPr>
                           <a:xfrm>
-                            <a:off x="4032330" y="90116"/>
+                            <a:off x="3843910" y="98212"/>
                             <a:ext cx="0" cy="2520000"/>
                           </a:xfrm>
                           <a:prstGeom prst="line">
@@ -761,7 +769,7 @@
                         <wps:cNvCnPr/>
                         <wps:spPr>
                           <a:xfrm flipH="1">
-                            <a:off x="1315109" y="681609"/>
+                            <a:off x="1388505" y="681609"/>
                             <a:ext cx="288000" cy="0"/>
                           </a:xfrm>
                           <a:prstGeom prst="line">
@@ -792,7 +800,7 @@
                         <wps:cNvCnPr/>
                         <wps:spPr>
                           <a:xfrm flipH="1">
-                            <a:off x="1293619" y="1962919"/>
+                            <a:off x="1436171" y="1977609"/>
                             <a:ext cx="252000" cy="0"/>
                           </a:xfrm>
                           <a:prstGeom prst="line">
@@ -823,39 +831,8 @@
                         <wps:cNvCnPr/>
                         <wps:spPr>
                           <a:xfrm>
-                            <a:off x="4111744" y="1358212"/>
-                            <a:ext cx="0" cy="1260000"/>
-                          </a:xfrm>
-                          <a:prstGeom prst="line">
-                            <a:avLst/>
-                          </a:prstGeom>
-                          <a:ln>
-                            <a:prstDash val="lgDash"/>
-                          </a:ln>
-                        </wps:spPr>
-                        <wps:style>
-                          <a:lnRef idx="1">
-                            <a:schemeClr val="dk1"/>
-                          </a:lnRef>
-                          <a:fillRef idx="0">
-                            <a:schemeClr val="dk1"/>
-                          </a:fillRef>
-                          <a:effectRef idx="0">
-                            <a:schemeClr val="dk1"/>
-                          </a:effectRef>
-                          <a:fontRef idx="minor">
-                            <a:schemeClr val="tx1"/>
-                          </a:fontRef>
-                        </wps:style>
-                        <wps:bodyPr/>
-                      </wps:wsp>
-                      <wps:wsp>
-                        <wps:cNvPr id="1731187435" name="Rett linje 1731187435"/>
-                        <wps:cNvCnPr/>
-                        <wps:spPr>
-                          <a:xfrm>
-                            <a:off x="1273543" y="90408"/>
-                            <a:ext cx="0" cy="576000"/>
+                            <a:off x="3913223" y="2430408"/>
+                            <a:ext cx="0" cy="180000"/>
                           </a:xfrm>
                           <a:prstGeom prst="line">
                             <a:avLst/>
@@ -885,7 +862,7 @@
                         <wps:cNvCnPr/>
                         <wps:spPr>
                           <a:xfrm>
-                            <a:off x="1599718" y="676747"/>
+                            <a:off x="1688171" y="681609"/>
                             <a:ext cx="0" cy="1296000"/>
                           </a:xfrm>
                           <a:prstGeom prst="line">
@@ -911,6 +888,98 @@
                         </wps:style>
                         <wps:bodyPr/>
                       </wps:wsp>
+                      <wps:wsp>
+                        <wps:cNvPr id="769078148" name="Tekstboks 769078148"/>
+                        <wps:cNvSpPr txBox="1"/>
+                        <wps:spPr>
+                          <a:xfrm>
+                            <a:off x="3557152" y="1262762"/>
+                            <a:ext cx="237490" cy="180340"/>
+                          </a:xfrm>
+                          <a:prstGeom prst="rect">
+                            <a:avLst/>
+                          </a:prstGeom>
+                          <a:solidFill>
+                            <a:schemeClr val="bg1"/>
+                          </a:solidFill>
+                          <a:ln w="6350">
+                            <a:noFill/>
+                          </a:ln>
+                        </wps:spPr>
+                        <wps:txbx>
+                          <w:txbxContent>
+                            <w:p>
+                              <w:r>
+                                <w:t>12V</w:t>
+                              </w:r>
+                            </w:p>
+                          </w:txbxContent>
+                        </wps:txbx>
+                        <wps:bodyPr rot="0" spcFirstLastPara="0" vertOverflow="overflow" horzOverflow="overflow" vert="horz" wrap="none" lIns="0" tIns="0" rIns="0" bIns="0" numCol="1" spcCol="0" rtlCol="0" fromWordArt="0" anchor="t" anchorCtr="0" forceAA="0" compatLnSpc="1">
+                          <a:prstTxWarp prst="textNoShape">
+                            <a:avLst/>
+                          </a:prstTxWarp>
+                          <a:noAutofit/>
+                        </wps:bodyPr>
+                      </wps:wsp>
+                      <wps:wsp>
+                        <wps:cNvPr id="524391394" name="Tekstboks 524391394"/>
+                        <wps:cNvSpPr txBox="1"/>
+                        <wps:spPr>
+                          <a:xfrm>
+                            <a:off x="1742815" y="480082"/>
+                            <a:ext cx="1844675" cy="144145"/>
+                          </a:xfrm>
+                          <a:prstGeom prst="rect">
+                            <a:avLst/>
+                          </a:prstGeom>
+                          <a:solidFill>
+                            <a:schemeClr val="lt1"/>
+                          </a:solidFill>
+                          <a:ln w="6350">
+                            <a:noFill/>
+                          </a:ln>
+                        </wps:spPr>
+                        <wps:txbx>
+                          <w:txbxContent>
+                            <w:p>
+                              <w:pPr>
+                                <w:rPr>
+                                  <w:sz w:val="20"/>
+                                  <w:szCs w:val="20"/>
+                                </w:rPr>
+                              </w:pPr>
+                              <w:r>
+                                <w:rPr>
+                                  <w:sz w:val="20"/>
+                                  <w:szCs w:val="20"/>
+                                </w:rPr>
+                                <w:t>TTL</w:t>
+                              </w:r>
+                              <w:r>
+                                <w:rPr>
+                                  <w:sz w:val="20"/>
+                                  <w:szCs w:val="20"/>
+                                </w:rPr>
+                                <w:t xml:space="preserve"> in</w:t>
+                              </w:r>
+                              <w:r>
+                                <w:rPr>
+                                  <w:sz w:val="20"/>
+                                  <w:szCs w:val="20"/>
+                                </w:rPr>
+                                <w:t>put ports for 4 shift registers</w:t>
+                              </w:r>
+                            </w:p>
+                          </w:txbxContent>
+                        </wps:txbx>
+                        <wps:bodyPr rot="0" spcFirstLastPara="0" vertOverflow="overflow" horzOverflow="overflow" vert="horz" wrap="none" lIns="0" tIns="0" rIns="0" bIns="0" numCol="1" spcCol="0" rtlCol="0" fromWordArt="0" anchor="t" anchorCtr="0" forceAA="0" compatLnSpc="1">
+                          <a:prstTxWarp prst="textNoShape">
+                            <a:avLst/>
+                          </a:prstTxWarp>
+                          <a:noAutofit/>
+                        </wps:bodyPr>
+                      </wps:wsp>
                     </wpc:wpc>
                   </a:graphicData>
                 </a:graphic>
@@ -919,7 +988,7 @@
           </mc:Choice>
           <mc:Fallback>
             <w:pict>
-              <v:group w14:anchorId="064B1D50" id="Lerret 1" o:spid="_x0000_s1026" editas="canvas" style="width:6in;height:3in;mso-position-horizontal-relative:char;mso-position-vertical-relative:line" coordsize="54864,27432" o:gfxdata="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">
+              <v:group w14:anchorId="064B1D50" id="Lerret 1" o:spid="_x0000_s1026" editas="canvas" style="width:6in;height:3in;mso-position-horizontal-relative:char;mso-position-vertical-relative:line" coordsize="54864,27432" o:gfxdata="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">
                 <v:shapetype id="_x0000_t75" coordsize="21600,21600" o:spt="75" o:preferrelative="t" path="m@4@5l@4@11@9@11@9@5xe" filled="f" stroked="f">
                   <v:stroke joinstyle="miter"/>
                   <v:formulas>
@@ -947,7 +1016,7 @@
                   <v:stroke joinstyle="miter"/>
                   <v:path gradientshapeok="t" o:connecttype="rect"/>
                 </v:shapetype>
-                <v:shape id="Tekstboks 246940867" o:spid="_x0000_s1028" type="#_x0000_t202" style="position:absolute;left:16465;top:6816;width:4483;height:1441;visibility:visible;mso-wrap-style:none;v-text-anchor:top" o:gfxdata="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" fillcolor="white [3201]" stroked="f" strokeweight=".5pt">
+                <v:shape id="Tekstboks 246940867" o:spid="_x0000_s1028" type="#_x0000_t202" style="position:absolute;left:17428;top:6816;width:3651;height:1441;visibility:visible;mso-wrap-style:none;v-text-anchor:top" o:gfxdata="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" fillcolor="white [3201]" stroked="f" strokeweight=".5pt">
                   <v:textbox inset="0,0,0,0">
                     <w:txbxContent>
                       <w:p>
@@ -962,13 +1031,27 @@
                             <w:sz w:val="20"/>
                             <w:szCs w:val="20"/>
                           </w:rPr>
-                          <w:t>SRP1  in</w:t>
+                          <w:t>SRP</w:t>
+                        </w:r>
+                        <w:r>
+                          <w:rPr>
+                            <w:sz w:val="20"/>
+                            <w:szCs w:val="20"/>
+                          </w:rPr>
+                          <w:t>#</w:t>
+                        </w:r>
+                        <w:r>
+                          <w:rPr>
+                            <w:sz w:val="20"/>
+                            <w:szCs w:val="20"/>
+                          </w:rPr>
+                          <w:t>1</w:t>
                         </w:r>
                       </w:p>
                     </w:txbxContent>
                   </v:textbox>
                 </v:shape>
-                <v:shape id="Tekstboks 539262455" o:spid="_x0000_s1029" type="#_x0000_t202" style="position:absolute;left:16465;top:8716;width:4483;height:1440;visibility:visible;mso-wrap-style:none;v-text-anchor:top" o:gfxdata="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" fillcolor="white [3201]" stroked="f" strokeweight=".5pt">
+                <v:shape id="Tekstboks 539262455" o:spid="_x0000_s1029" type="#_x0000_t202" style="position:absolute;left:17428;top:8716;width:3651;height:1442;visibility:visible;mso-wrap-style:none;v-text-anchor:top" o:gfxdata="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" fillcolor="white [3201]" stroked="f" strokeweight=".5pt">
                   <v:textbox inset="0,0,0,0">
                     <w:txbxContent>
                       <w:p>
@@ -983,13 +1066,27 @@
                             <w:sz w:val="20"/>
                             <w:szCs w:val="20"/>
                           </w:rPr>
-                          <w:t xml:space="preserve">SRP2  in </w:t>
+                          <w:t>SRP</w:t>
+                        </w:r>
+                        <w:r>
+                          <w:rPr>
+                            <w:sz w:val="20"/>
+                            <w:szCs w:val="20"/>
+                          </w:rPr>
+                          <w:t>#</w:t>
+                        </w:r>
+                        <w:r>
+                          <w:rPr>
+                            <w:sz w:val="20"/>
+                            <w:szCs w:val="20"/>
+                          </w:rPr>
+                          <w:t xml:space="preserve">2 </w:t>
                         </w:r>
                       </w:p>
                     </w:txbxContent>
                   </v:textbox>
                 </v:shape>
-                <v:shape id="Tekstboks 156390925" o:spid="_x0000_s1030" type="#_x0000_t202" style="position:absolute;left:16465;top:10623;width:4483;height:1440;visibility:visible;mso-wrap-style:none;v-text-anchor:top" o:gfxdata="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" fillcolor="white [3201]" stroked="f" strokeweight=".5pt">
+                <v:shape id="Tekstboks 156390925" o:spid="_x0000_s1030" type="#_x0000_t202" style="position:absolute;left:17428;top:10623;width:3651;height:1441;visibility:visible;mso-wrap-style:none;v-text-anchor:top" o:gfxdata="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" fillcolor="white [3201]" stroked="f" strokeweight=".5pt">
                   <v:textbox inset="0,0,0,0">
                     <w:txbxContent>
                       <w:p>
@@ -1004,13 +1101,27 @@
                             <w:sz w:val="20"/>
                             <w:szCs w:val="20"/>
                           </w:rPr>
-                          <w:t>SRP3  in</w:t>
+                          <w:t>SRP</w:t>
+                        </w:r>
+                        <w:r>
+                          <w:rPr>
+                            <w:sz w:val="20"/>
+                            <w:szCs w:val="20"/>
+                          </w:rPr>
+                          <w:t>#</w:t>
+                        </w:r>
+                        <w:r>
+                          <w:rPr>
+                            <w:sz w:val="20"/>
+                            <w:szCs w:val="20"/>
+                          </w:rPr>
+                          <w:t>3</w:t>
                         </w:r>
                       </w:p>
                     </w:txbxContent>
                   </v:textbox>
                 </v:shape>
-                <v:shape id="Tekstboks 2101912910" o:spid="_x0000_s1031" type="#_x0000_t202" style="position:absolute;left:16465;top:12527;width:4483;height:1440;visibility:visible;mso-wrap-style:none;v-text-anchor:top" o:gfxdata="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" fillcolor="white [3201]" stroked="f" strokeweight=".5pt">
+                <v:shape id="Tekstboks 2101912910" o:spid="_x0000_s1031" type="#_x0000_t202" style="position:absolute;left:17428;top:12527;width:3651;height:1441;visibility:visible;mso-wrap-style:none;v-text-anchor:top" o:gfxdata="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" fillcolor="white [3201]" stroked="f" strokeweight=".5pt">
                   <v:textbox inset="0,0,0,0">
                     <w:txbxContent>
                       <w:p>
@@ -1025,13 +1136,27 @@
                             <w:sz w:val="20"/>
                             <w:szCs w:val="20"/>
                           </w:rPr>
-                          <w:t>SRP4  in</w:t>
+                          <w:t>SRP</w:t>
+                        </w:r>
+                        <w:r>
+                          <w:rPr>
+                            <w:sz w:val="20"/>
+                            <w:szCs w:val="20"/>
+                          </w:rPr>
+                          <w:t>#</w:t>
+                        </w:r>
+                        <w:r>
+                          <w:rPr>
+                            <w:sz w:val="20"/>
+                            <w:szCs w:val="20"/>
+                          </w:rPr>
+                          <w:t>4</w:t>
                         </w:r>
                       </w:p>
                     </w:txbxContent>
                   </v:textbox>
                 </v:shape>
-                <v:shape id="Tekstboks 1462931657" o:spid="_x0000_s1032" type="#_x0000_t202" style="position:absolute;left:16465;top:14431;width:4337;height:1800;visibility:visible;mso-wrap-style:none;v-text-anchor:top" o:gfxdata="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" fillcolor="white [3201]" stroked="f" strokeweight=".5pt">
+                <v:shape id="Tekstboks 1462931657" o:spid="_x0000_s1032" type="#_x0000_t202" style="position:absolute;left:17428;top:14431;width:2305;height:1797;visibility:visible;mso-wrap-style:none;v-text-anchor:top" o:gfxdata="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" fillcolor="white [3201]" stroked="f" strokeweight=".5pt">
                   <v:textbox inset="0,0,0,0">
                     <w:txbxContent>
                       <w:p>
@@ -1046,27 +1171,13 @@
                             <w:sz w:val="20"/>
                             <w:szCs w:val="20"/>
                           </w:rPr>
-                          <w:t xml:space="preserve">CLK  </w:t>
-                        </w:r>
-                        <w:r>
-                          <w:rPr>
-                            <w:sz w:val="20"/>
-                            <w:szCs w:val="20"/>
-                          </w:rPr>
-                          <w:t xml:space="preserve"> </w:t>
-                        </w:r>
-                        <w:r>
-                          <w:rPr>
-                            <w:sz w:val="20"/>
-                            <w:szCs w:val="20"/>
-                          </w:rPr>
-                          <w:t xml:space="preserve"> in</w:t>
+                          <w:t xml:space="preserve">CLK </w:t>
                         </w:r>
                       </w:p>
                     </w:txbxContent>
                   </v:textbox>
                 </v:shape>
-                <v:shape id="Tekstboks 2067752178" o:spid="_x0000_s1033" type="#_x0000_t202" style="position:absolute;left:16465;top:16231;width:4528;height:1800;visibility:visible;mso-wrap-style:none;v-text-anchor:top" o:gfxdata="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" fillcolor="white [3201]" stroked="f" strokeweight=".5pt">
+                <v:shape id="Tekstboks 2067752178" o:spid="_x0000_s1033" type="#_x0000_t202" style="position:absolute;left:17428;top:16231;width:4527;height:1803;visibility:visible;mso-wrap-style:none;v-text-anchor:top" o:gfxdata="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" fillcolor="white [3201]" stroked="f" strokeweight=".5pt">
                   <v:textbox inset="0,0,0,0">
                     <w:txbxContent>
                       <w:p>
@@ -1087,7 +1198,7 @@
                     </w:txbxContent>
                   </v:textbox>
                 </v:shape>
-                <v:shape id="Tekstboks 1582125417" o:spid="_x0000_s1034" type="#_x0000_t202" style="position:absolute;left:16465;top:18136;width:2737;height:1800;visibility:visible;mso-wrap-style:none;v-text-anchor:top" o:gfxdata="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" fillcolor="white [3201]" stroked="f" strokeweight=".5pt">
+                <v:shape id="Tekstboks 1582125417" o:spid="_x0000_s1034" type="#_x0000_t202" style="position:absolute;left:17428;top:18136;width:2737;height:1800;visibility:visible;mso-wrap-style:none;v-text-anchor:top" o:gfxdata="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" fillcolor="white [3201]" stroked="f" strokeweight=".5pt">
                   <v:textbox inset="0,0,0,0">
                     <w:txbxContent>
                       <w:p>
@@ -1108,7 +1219,7 @@
                     </w:txbxContent>
                   </v:textbox>
                 </v:shape>
-                <v:shape id="Tekstboks 732669117" o:spid="_x0000_s1035" type="#_x0000_t202" style="position:absolute;left:16228;top:24387;width:9067;height:2197;visibility:visible;mso-wrap-style:none;v-text-anchor:top" o:gfxdata="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" filled="f" stroked="f" strokeweight=".5pt">
+                <v:shape id="Tekstboks 732669117" o:spid="_x0000_s1035" type="#_x0000_t202" style="position:absolute;left:15925;top:22642;width:9068;height:2197;visibility:visible;mso-wrap-style:none;v-text-anchor:top" o:gfxdata="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" filled="f" stroked="f" strokeweight=".5pt">
                   <v:textbox inset="0,0,0,0">
                     <w:txbxContent>
                       <w:p>
@@ -1125,7 +1236,7 @@
                     </w:txbxContent>
                   </v:textbox>
                 </v:shape>
-                <v:shape id="Tekstboks 970151359" o:spid="_x0000_s1036" type="#_x0000_t202" style="position:absolute;left:28525;top:24387;width:9067;height:2197;visibility:visible;mso-wrap-style:none;v-text-anchor:top" o:gfxdata="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" filled="f" stroked="f" strokeweight=".5pt">
+                <v:shape id="Tekstboks 970151359" o:spid="_x0000_s1036" type="#_x0000_t202" style="position:absolute;left:28222;top:22642;width:9068;height:2197;visibility:visible;mso-wrap-style:none;v-text-anchor:top" o:gfxdata="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" filled="f" stroked="f" strokeweight=".5pt">
                   <v:textbox inset="0,0,0,0">
                     <w:txbxContent>
                       <w:p>
@@ -1139,7 +1250,7 @@
                     </w:txbxContent>
                   </v:textbox>
                 </v:shape>
-                <v:shape id="Tekstboks 1973299557" o:spid="_x0000_s1037" type="#_x0000_t202" style="position:absolute;left:16287;top:873;width:9068;height:2083;visibility:visible;mso-wrap-style:none;v-text-anchor:top" o:gfxdata="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" fillcolor="white [3201]" stroked="f" strokeweight=".5pt">
+                <v:shape id="Tekstboks 1973299557" o:spid="_x0000_s1037" type="#_x0000_t202" style="position:absolute;left:15997;top:2702;width:9067;height:2082;visibility:visible;mso-wrap-style:none;v-text-anchor:top" o:gfxdata="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" fillcolor="white [3201]" stroked="f" strokeweight=".5pt">
                   <v:textbox inset="0,0,0,0">
                     <w:txbxContent>
                       <w:p>
@@ -1150,7 +1261,7 @@
                     </w:txbxContent>
                   </v:textbox>
                 </v:shape>
-                <v:shape id="Tekstboks 1917127330" o:spid="_x0000_s1038" type="#_x0000_t202" style="position:absolute;left:28584;top:814;width:9068;height:2095;visibility:visible;mso-wrap-style:none;v-text-anchor:top" o:gfxdata="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" fillcolor="white [3201]" stroked="f" strokeweight=".5pt">
+                <v:shape id="Tekstboks 1917127330" o:spid="_x0000_s1038" type="#_x0000_t202" style="position:absolute;left:28294;top:2642;width:9067;height:2096;visibility:visible;mso-wrap-style:none;v-text-anchor:top" o:gfxdata="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" fillcolor="white [3201]" stroked="f" strokeweight=".5pt">
                   <v:textbox inset="0,0,0,0">
                     <w:txbxContent>
                       <w:p>
@@ -1164,27 +1275,16 @@
                     </w:txbxContent>
                   </v:textbox>
                 </v:shape>
-                <v:shape id="Bilde 1978996693" o:spid="_x0000_s1039" type="#_x0000_t75" alt="Et bilde som inneholder Font, tekst, Grafikk, grafisk design&#10;&#10;Automatisk generert beskrivelse" style="position:absolute;left:22024;top:9656;width:13427;height:3348;visibility:visible;mso-wrap-style:square" o:gfxdata="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">
+                <v:shape id="Bilde 1978996693" o:spid="_x0000_s1039" type="#_x0000_t75" alt="Et bilde som inneholder Font, tekst, Grafikk, grafisk design&#10;&#10;Automatisk generert beskrivelse" style="position:absolute;left:22145;top:9540;width:13426;height:3348;visibility:visible;mso-wrap-style:square" o:gfxdata="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">
                   <v:imagedata r:id="rId5" o:title="Et bilde som inneholder Font, tekst, Grafikk, grafisk design&#10;&#10;Automatisk generert beskrivelse"/>
                 </v:shape>
-                <v:shape id="Tekstboks 769078148" o:spid="_x0000_s1040" type="#_x0000_t202" style="position:absolute;left:37232;top:12627;width:2375;height:1804;visibility:visible;mso-wrap-style:none;v-text-anchor:top" o:gfxdata="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" fillcolor="white [3212]" stroked="f" strokeweight=".5pt">
-                  <v:textbox inset="0,0,0,0">
-                    <w:txbxContent>
-                      <w:p>
-                        <w:r>
-                          <w:t>12V</w:t>
-                        </w:r>
-                      </w:p>
-                    </w:txbxContent>
-                  </v:textbox>
-                </v:shape>
-                <v:line id="Rett linje 1641589320" o:spid="_x0000_s1041" style="position:absolute;visibility:visible;mso-wrap-style:square" from="13447,904" to="13447,26104" o:connectortype="straight" o:gfxdata="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" strokecolor="black [3200]" strokeweight=".5pt">
+                <v:line id="Rett linje 1641589320" o:spid="_x0000_s1040" style="position:absolute;visibility:visible;mso-wrap-style:square" from="14813,497" to="14813,25697" o:connectortype="straight" o:gfxdata="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" strokecolor="black [3200]" strokeweight=".5pt">
                   <v:stroke dashstyle="longDash" joinstyle="miter"/>
                 </v:line>
-                <v:line id="Rett linje 369279283" o:spid="_x0000_s1042" style="position:absolute;flip:x;visibility:visible;mso-wrap-style:square" from="13336,26182" to="40336,26182" o:connectortype="straight" o:gfxdata="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" strokecolor="black [3200]" strokeweight=".5pt">
+                <v:line id="Rett linje 369279283" o:spid="_x0000_s1041" style="position:absolute;flip:x;visibility:visible;mso-wrap-style:square" from="13365,24304" to="40365,24304" o:connectortype="straight" o:gfxdata="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" strokecolor="black [3200]" strokeweight=".5pt">
                   <v:stroke dashstyle="longDash" joinstyle="miter"/>
                 </v:line>
-                <v:shape id="Tekstboks 723837689" o:spid="_x0000_s1043" type="#_x0000_t202" style="position:absolute;left:22024;top:13126;width:15208;height:3218;visibility:visible;mso-wrap-style:square;v-text-anchor:top" o:gfxdata="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" fillcolor="white [3201]" stroked="f" strokeweight=".5pt">
+                <v:shape id="Tekstboks 723837689" o:spid="_x0000_s1042" type="#_x0000_t202" style="position:absolute;left:22145;top:13010;width:15207;height:3218;visibility:visible;mso-wrap-style:square;v-text-anchor:top" o:gfxdata="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" fillcolor="white [3201]" stroked="f" strokeweight=".5pt">
                   <v:textbox inset="0,0,0,0">
                     <w:txbxContent>
                       <w:p>
@@ -1230,27 +1330,70 @@
                     </w:txbxContent>
                   </v:textbox>
                 </v:shape>
-                <v:line id="Rett linje 686506076" o:spid="_x0000_s1044" style="position:absolute;flip:x;visibility:visible;mso-wrap-style:square" from="13338,782" to="40338,782" o:connectortype="straight" o:gfxdata="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" strokecolor="black [3200]" strokeweight=".5pt">
+                <v:line id="Rett linje 686506076" o:spid="_x0000_s1043" style="position:absolute;flip:x;visibility:visible;mso-wrap-style:square" from="13447,2582" to="40447,2582" o:connectortype="straight" o:gfxdata="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" strokecolor="black [3200]" strokeweight=".5pt">
                   <v:stroke dashstyle="longDash" joinstyle="miter"/>
                 </v:line>
-                <v:line id="Rett linje 201832036" o:spid="_x0000_s1045" style="position:absolute;visibility:visible;mso-wrap-style:square" from="40323,901" to="40323,26101" o:connectortype="straight" o:gfxdata="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" strokecolor="black [3200]" strokeweight=".5pt">
+                <v:line id="Rett linje 201832036" o:spid="_x0000_s1044" style="position:absolute;visibility:visible;mso-wrap-style:square" from="38439,982" to="38439,26182" o:connectortype="straight" o:gfxdata="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" strokecolor="black [3200]" strokeweight=".5pt">
                   <v:stroke dashstyle="longDash" joinstyle="miter"/>
                 </v:line>
-                <v:line id="Rett linje 242931116" o:spid="_x0000_s1046" style="position:absolute;flip:x;visibility:visible;mso-wrap-style:square" from="13151,6816" to="16031,6816" o:connectortype="straight" o:gfxdata="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" strokecolor="black [3200]" strokeweight=".5pt">
+                <v:line id="Rett linje 242931116" o:spid="_x0000_s1045" style="position:absolute;flip:x;visibility:visible;mso-wrap-style:square" from="13885,6816" to="16765,6816" o:connectortype="straight" o:gfxdata="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" strokecolor="black [3200]" strokeweight=".5pt">
                   <v:stroke dashstyle="longDash" joinstyle="miter"/>
                 </v:line>
-                <v:line id="Rett linje 238150973" o:spid="_x0000_s1047" style="position:absolute;flip:x;visibility:visible;mso-wrap-style:square" from="12936,19629" to="15456,19629" o:connectortype="straight" o:gfxdata="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" strokecolor="black [3200]" strokeweight=".5pt">
+                <v:line id="Rett linje 238150973" o:spid="_x0000_s1046" style="position:absolute;flip:x;visibility:visible;mso-wrap-style:square" from="14361,19776" to="16881,19776" o:connectortype="straight" o:gfxdata="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" strokecolor="black [3200]" strokeweight=".5pt">
                   <v:stroke dashstyle="longDash" joinstyle="miter"/>
                 </v:line>
-                <v:line id="Rett linje 1579449290" o:spid="_x0000_s1048" style="position:absolute;visibility:visible;mso-wrap-style:square" from="41117,13582" to="41117,26182" o:connectortype="straight" o:gfxdata="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" strokecolor="black [3200]" strokeweight=".5pt">
+                <v:line id="Rett linje 1579449290" o:spid="_x0000_s1047" style="position:absolute;visibility:visible;mso-wrap-style:square" from="39132,24304" to="39132,26104" o:connectortype="straight" o:gfxdata="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" strokecolor="black [3200]" strokeweight=".5pt">
                   <v:stroke dashstyle="longDash" joinstyle="miter"/>
                 </v:line>
-                <v:line id="Rett linje 1731187435" o:spid="_x0000_s1049" style="position:absolute;visibility:visible;mso-wrap-style:square" from="12735,904" to="12735,6664" o:connectortype="straight" o:gfxdata="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" strokecolor="black [3200]" strokeweight=".5pt">
+                <v:line id="Rett linje 672893661" o:spid="_x0000_s1048" style="position:absolute;visibility:visible;mso-wrap-style:square" from="16881,6816" to="16881,19776" o:connectortype="straight" o:gfxdata="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" strokecolor="black [3200]" strokeweight=".5pt">
                   <v:stroke dashstyle="longDash" joinstyle="miter"/>
                 </v:line>
-                <v:line id="Rett linje 672893661" o:spid="_x0000_s1050" style="position:absolute;visibility:visible;mso-wrap-style:square" from="15997,6767" to="15997,19727" o:connectortype="straight" o:gfxdata="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" strokecolor="black [3200]" strokeweight=".5pt">
-                  <v:stroke dashstyle="longDash" joinstyle="miter"/>
-                </v:line>
+                <v:shape id="Tekstboks 769078148" o:spid="_x0000_s1049" type="#_x0000_t202" style="position:absolute;left:35571;top:12627;width:2375;height:1804;visibility:visible;mso-wrap-style:none;v-text-anchor:top" o:gfxdata="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" fillcolor="white [3212]" stroked="f" strokeweight=".5pt">
+                  <v:textbox inset="0,0,0,0">
+                    <w:txbxContent>
+                      <w:p>
+                        <w:r>
+                          <w:t>12V</w:t>
+                        </w:r>
+                      </w:p>
+                    </w:txbxContent>
+                  </v:textbox>
+                </v:shape>
+                <v:shape id="Tekstboks 524391394" o:spid="_x0000_s1050" type="#_x0000_t202" style="position:absolute;left:17428;top:4800;width:18446;height:1442;visibility:visible;mso-wrap-style:none;v-text-anchor:top" o:gfxdata="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" fillcolor="white [3201]" stroked="f" strokeweight=".5pt">
+                  <v:textbox inset="0,0,0,0">
+                    <w:txbxContent>
+                      <w:p>
+                        <w:pPr>
+                          <w:rPr>
+                            <w:sz w:val="20"/>
+                            <w:szCs w:val="20"/>
+                          </w:rPr>
+                        </w:pPr>
+                        <w:r>
+                          <w:rPr>
+                            <w:sz w:val="20"/>
+                            <w:szCs w:val="20"/>
+                          </w:rPr>
+                          <w:t>TTL</w:t>
+                        </w:r>
+                        <w:r>
+                          <w:rPr>
+                            <w:sz w:val="20"/>
+                            <w:szCs w:val="20"/>
+                          </w:rPr>
+                          <w:t xml:space="preserve"> in</w:t>
+                        </w:r>
+                        <w:r>
+                          <w:rPr>
+                            <w:sz w:val="20"/>
+                            <w:szCs w:val="20"/>
+                          </w:rPr>
+                          <w:t>put ports for 4 shift registers</w:t>
+                        </w:r>
+                      </w:p>
+                    </w:txbxContent>
+                  </v:textbox>
+                </v:shape>
                 <w10:anchorlock/>
               </v:group>
             </w:pict>
@@ -1267,7 +1410,7 @@
         <mc:AlternateContent>
           <mc:Choice Requires="wpc">
             <w:drawing>
-              <wp:inline distT="0" distB="0" distL="0" distR="0" wp14:anchorId="3E633B12" wp14:editId="27B6DC31">
+              <wp:inline distT="0" distB="0" distL="0" distR="0" wp14:anchorId="3E633B12" wp14:editId="62F5CC38">
                 <wp:extent cx="5486400" cy="3942606"/>
                 <wp:effectExtent l="0" t="0" r="0" b="1270"/>
                 <wp:docPr id="1723538964" name="Lerret 1"/>
@@ -1408,12 +1551,12 @@
                         <wps:bodyPr/>
                       </wps:wsp>
                       <wps:wsp>
-                        <wps:cNvPr id="613301891" name="Tekstboks 1"/>
+                        <wps:cNvPr id="904590856" name="Tekstboks 2"/>
                         <wps:cNvSpPr txBox="1"/>
                         <wps:spPr>
                           <a:xfrm>
-                            <a:off x="1414968" y="1201278"/>
-                            <a:ext cx="448310" cy="144145"/>
+                            <a:off x="1412452" y="1989569"/>
+                            <a:ext cx="365125" cy="143510"/>
                           </a:xfrm>
                           <a:prstGeom prst="rect">
                             <a:avLst/>
@@ -1443,7 +1586,23 @@
                                   <w:sz w:val="20"/>
                                   <w:szCs w:val="20"/>
                                 </w:rPr>
-                                <w:t>SRP1  in</w:t>
+                                <w:t>SRP</w:t>
+                              </w:r>
+                              <w:r>
+                                <w:rPr>
+                                  <w:rFonts w:ascii="Aptos" w:eastAsia="Aptos" w:hAnsi="Aptos" w:cs="Arial"/>
+                                  <w:sz w:val="20"/>
+                                  <w:szCs w:val="20"/>
+                                </w:rPr>
+                                <w:t>#</w:t>
+                              </w:r>
+                              <w:r>
+                                <w:rPr>
+                                  <w:rFonts w:ascii="Aptos" w:eastAsia="Aptos" w:hAnsi="Aptos" w:cs="Arial"/>
+                                  <w:sz w:val="20"/>
+                                  <w:szCs w:val="20"/>
+                                </w:rPr>
+                                <w:t xml:space="preserve">2 </w:t>
                               </w:r>
                             </w:p>
                           </w:txbxContent>
@@ -1456,12 +1615,12 @@
                         </wps:bodyPr>
                       </wps:wsp>
                       <wps:wsp>
-                        <wps:cNvPr id="904590856" name="Tekstboks 2"/>
+                        <wps:cNvPr id="546053991" name="Tekstboks 3"/>
                         <wps:cNvSpPr txBox="1"/>
                         <wps:spPr>
                           <a:xfrm>
-                            <a:off x="1414968" y="1391143"/>
-                            <a:ext cx="448310" cy="143510"/>
+                            <a:off x="1417321" y="1793615"/>
+                            <a:ext cx="365125" cy="143510"/>
                           </a:xfrm>
                           <a:prstGeom prst="rect">
                             <a:avLst/>
@@ -1491,7 +1650,23 @@
                                   <w:sz w:val="20"/>
                                   <w:szCs w:val="20"/>
                                 </w:rPr>
-                                <w:t xml:space="preserve">SRP2  in </w:t>
+                                <w:t>SRP</w:t>
+                              </w:r>
+                              <w:r>
+                                <w:rPr>
+                                  <w:rFonts w:ascii="Aptos" w:eastAsia="Aptos" w:hAnsi="Aptos" w:cs="Arial"/>
+                                  <w:sz w:val="20"/>
+                                  <w:szCs w:val="20"/>
+                                </w:rPr>
+                                <w:t>#</w:t>
+                              </w:r>
+                              <w:r>
+                                <w:rPr>
+                                  <w:rFonts w:ascii="Aptos" w:eastAsia="Aptos" w:hAnsi="Aptos" w:cs="Arial"/>
+                                  <w:sz w:val="20"/>
+                                  <w:szCs w:val="20"/>
+                                </w:rPr>
+                                <w:t>3</w:t>
                               </w:r>
                             </w:p>
                           </w:txbxContent>
@@ -1504,12 +1679,12 @@
                         </wps:bodyPr>
                       </wps:wsp>
                       <wps:wsp>
-                        <wps:cNvPr id="546053991" name="Tekstboks 3"/>
+                        <wps:cNvPr id="1857117037" name="Tekstboks 4"/>
                         <wps:cNvSpPr txBox="1"/>
                         <wps:spPr>
                           <a:xfrm>
-                            <a:off x="1414968" y="1581643"/>
-                            <a:ext cx="448310" cy="143510"/>
+                            <a:off x="1419837" y="1604295"/>
+                            <a:ext cx="365125" cy="143510"/>
                           </a:xfrm>
                           <a:prstGeom prst="rect">
                             <a:avLst/>
@@ -1539,7 +1714,23 @@
                                   <w:sz w:val="20"/>
                                   <w:szCs w:val="20"/>
                                 </w:rPr>
-                                <w:t>SRP3  in</w:t>
+                                <w:t>SRP</w:t>
+                              </w:r>
+                              <w:r>
+                                <w:rPr>
+                                  <w:rFonts w:ascii="Aptos" w:eastAsia="Aptos" w:hAnsi="Aptos" w:cs="Arial"/>
+                                  <w:sz w:val="20"/>
+                                  <w:szCs w:val="20"/>
+                                </w:rPr>
+                                <w:t>#</w:t>
+                              </w:r>
+                              <w:r>
+                                <w:rPr>
+                                  <w:rFonts w:ascii="Aptos" w:eastAsia="Aptos" w:hAnsi="Aptos" w:cs="Arial"/>
+                                  <w:sz w:val="20"/>
+                                  <w:szCs w:val="20"/>
+                                </w:rPr>
+                                <w:t xml:space="preserve">4 </w:t>
                               </w:r>
                             </w:p>
                           </w:txbxContent>
@@ -1552,12 +1743,12 @@
                         </wps:bodyPr>
                       </wps:wsp>
                       <wps:wsp>
-                        <wps:cNvPr id="1857117037" name="Tekstboks 4"/>
+                        <wps:cNvPr id="1118711853" name="Tekstboks 5"/>
                         <wps:cNvSpPr txBox="1"/>
                         <wps:spPr>
                           <a:xfrm>
-                            <a:off x="1414968" y="1772143"/>
-                            <a:ext cx="448310" cy="143510"/>
+                            <a:off x="1418666" y="1395731"/>
+                            <a:ext cx="230505" cy="179705"/>
                           </a:xfrm>
                           <a:prstGeom prst="rect">
                             <a:avLst/>
@@ -1587,7 +1778,7 @@
                                   <w:sz w:val="20"/>
                                   <w:szCs w:val="20"/>
                                 </w:rPr>
-                                <w:t>SRP4  in</w:t>
+                                <w:t xml:space="preserve">CLK  </w:t>
                               </w:r>
                             </w:p>
                           </w:txbxContent>
@@ -1600,12 +1791,12 @@
                         </wps:bodyPr>
                       </wps:wsp>
                       <wps:wsp>
-                        <wps:cNvPr id="1118711853" name="Tekstboks 5"/>
+                        <wps:cNvPr id="1766633135" name="Tekstboks 6"/>
                         <wps:cNvSpPr txBox="1"/>
                         <wps:spPr>
                           <a:xfrm>
-                            <a:off x="1414968" y="1962643"/>
-                            <a:ext cx="433705" cy="179705"/>
+                            <a:off x="1414968" y="1235005"/>
+                            <a:ext cx="452755" cy="179705"/>
                           </a:xfrm>
                           <a:prstGeom prst="rect">
                             <a:avLst/>
@@ -1635,7 +1826,7 @@
                                   <w:sz w:val="20"/>
                                   <w:szCs w:val="20"/>
                                 </w:rPr>
-                                <w:t>CLK    in</w:t>
+                                <w:t>STROBE</w:t>
                               </w:r>
                             </w:p>
                           </w:txbxContent>
@@ -1648,12 +1839,12 @@
                         </wps:bodyPr>
                       </wps:wsp>
                       <wps:wsp>
-                        <wps:cNvPr id="1766633135" name="Tekstboks 6"/>
+                        <wps:cNvPr id="35982784" name="Tekstboks 7"/>
                         <wps:cNvSpPr txBox="1"/>
                         <wps:spPr>
                           <a:xfrm>
-                            <a:off x="1414968" y="2142983"/>
-                            <a:ext cx="452755" cy="179705"/>
+                            <a:off x="1426265" y="1069843"/>
+                            <a:ext cx="273685" cy="179705"/>
                           </a:xfrm>
                           <a:prstGeom prst="rect">
                             <a:avLst/>
@@ -1683,7 +1874,7 @@
                                   <w:sz w:val="20"/>
                                   <w:szCs w:val="20"/>
                                 </w:rPr>
-                                <w:t>STROBE</w:t>
+                                <w:t>GND</w:t>
                               </w:r>
                             </w:p>
                           </w:txbxContent>
@@ -1696,12 +1887,971 @@
                         </wps:bodyPr>
                       </wps:wsp>
                       <wps:wsp>
-                        <wps:cNvPr id="35982784" name="Tekstboks 7"/>
+                        <wps:cNvPr id="894034710" name="Tekstboks 1"/>
                         <wps:cNvSpPr txBox="1"/>
                         <wps:spPr>
                           <a:xfrm>
-                            <a:off x="1414968" y="2333483"/>
-                            <a:ext cx="273685" cy="179705"/>
+                            <a:off x="1649171" y="2577101"/>
+                            <a:ext cx="906780" cy="219710"/>
+                          </a:xfrm>
+                          <a:prstGeom prst="rect">
+                            <a:avLst/>
+                          </a:prstGeom>
+                          <a:noFill/>
+                          <a:ln w="6350">
+                            <a:noFill/>
+                          </a:ln>
+                        </wps:spPr>
+                        <wps:txbx>
+                          <w:txbxContent>
+                            <w:p>
+                              <w:pPr>
+                                <w:spacing w:line="256" w:lineRule="auto"/>
+                                <w:rPr>
+                                  <w:rFonts w:ascii="Aptos" w:eastAsia="Aptos" w:hAnsi="Aptos" w:cs="Arial"/>
+                                  <w:color w:val="92D050"/>
+                                  <w14:ligatures w14:val="none"/>
+                                </w:rPr>
+                              </w:pPr>
+                              <w:r>
+                                <w:rPr>
+                                  <w:rFonts w:ascii="Aptos" w:eastAsia="Aptos" w:hAnsi="Aptos" w:cs="Arial"/>
+                                  <w:color w:val="92D050"/>
+                                </w:rPr>
+                                <w:t>Display Port #</w:t>
+                              </w:r>
+                              <w:r>
+                                <w:rPr>
+                                  <w:rFonts w:ascii="Aptos" w:eastAsia="Aptos" w:hAnsi="Aptos" w:cs="Arial"/>
+                                  <w:color w:val="92D050"/>
+                                </w:rPr>
+                                <w:t>3</w:t>
+                              </w:r>
+                            </w:p>
+                          </w:txbxContent>
+                        </wps:txbx>
+                        <wps:bodyPr rot="0" spcFirstLastPara="0" vert="horz" wrap="none" lIns="0" tIns="0" rIns="0" bIns="0" numCol="1" spcCol="0" rtlCol="0" fromWordArt="0" anchor="t" anchorCtr="0" forceAA="0" compatLnSpc="1">
+                          <a:prstTxWarp prst="textNoShape">
+                            <a:avLst/>
+                          </a:prstTxWarp>
+                          <a:noAutofit/>
+                        </wps:bodyPr>
+                      </wps:wsp>
+                      <wps:wsp>
+                        <wps:cNvPr id="1968532358" name="Tekstboks 2"/>
+                        <wps:cNvSpPr txBox="1"/>
+                        <wps:spPr>
+                          <a:xfrm>
+                            <a:off x="2615677" y="2581238"/>
+                            <a:ext cx="906780" cy="219710"/>
+                          </a:xfrm>
+                          <a:prstGeom prst="rect">
+                            <a:avLst/>
+                          </a:prstGeom>
+                          <a:noFill/>
+                          <a:ln w="6350">
+                            <a:noFill/>
+                          </a:ln>
+                        </wps:spPr>
+                        <wps:txbx>
+                          <w:txbxContent>
+                            <w:p>
+                              <w:pPr>
+                                <w:spacing w:line="256" w:lineRule="auto"/>
+                                <w:rPr>
+                                  <w:rFonts w:ascii="Aptos" w:eastAsia="Aptos" w:hAnsi="Aptos" w:cs="Arial"/>
+                                  <w:color w:val="FFC000"/>
+                                  <w14:ligatures w14:val="none"/>
+                                </w:rPr>
+                              </w:pPr>
+                              <w:r>
+                                <w:rPr>
+                                  <w:rFonts w:ascii="Aptos" w:eastAsia="Aptos" w:hAnsi="Aptos" w:cs="Arial"/>
+                                  <w:color w:val="FFC000"/>
+                                </w:rPr>
+                                <w:t>Display Port #</w:t>
+                              </w:r>
+                              <w:r>
+                                <w:rPr>
+                                  <w:rFonts w:ascii="Aptos" w:eastAsia="Aptos" w:hAnsi="Aptos" w:cs="Arial"/>
+                                  <w:color w:val="FFC000"/>
+                                </w:rPr>
+                                <w:t>4</w:t>
+                              </w:r>
+                            </w:p>
+                          </w:txbxContent>
+                        </wps:txbx>
+                        <wps:bodyPr rot="0" spcFirstLastPara="0" vert="horz" wrap="none" lIns="0" tIns="0" rIns="0" bIns="0" numCol="1" spcCol="0" rtlCol="0" fromWordArt="0" anchor="t" anchorCtr="0" forceAA="0" compatLnSpc="1">
+                          <a:prstTxWarp prst="textNoShape">
+                            <a:avLst/>
+                          </a:prstTxWarp>
+                          <a:noAutofit/>
+                        </wps:bodyPr>
+                      </wps:wsp>
+                      <wps:wsp>
+                        <wps:cNvPr id="250232399" name="Tekstboks 1"/>
+                        <wps:cNvSpPr txBox="1"/>
+                        <wps:spPr>
+                          <a:xfrm>
+                            <a:off x="1646561" y="788507"/>
+                            <a:ext cx="906780" cy="208280"/>
+                          </a:xfrm>
+                          <a:prstGeom prst="rect">
+                            <a:avLst/>
+                          </a:prstGeom>
+                          <a:solidFill>
+                            <a:schemeClr val="lt1"/>
+                          </a:solidFill>
+                          <a:ln w="6350">
+                            <a:noFill/>
+                          </a:ln>
+                        </wps:spPr>
+                        <wps:txbx>
+                          <w:txbxContent>
+                            <w:p>
+                              <w:pPr>
+                                <w:spacing w:line="256" w:lineRule="auto"/>
+                                <w:rPr>
+                                  <w:rFonts w:ascii="Aptos" w:eastAsia="Aptos" w:hAnsi="Aptos" w:cs="Arial"/>
+                                  <w:color w:val="4C94D8" w:themeColor="text2" w:themeTint="80"/>
+                                  <w14:ligatures w14:val="none"/>
+                                </w:rPr>
+                              </w:pPr>
+                              <w:r>
+                                <w:rPr>
+                                  <w:rFonts w:ascii="Aptos" w:eastAsia="Aptos" w:hAnsi="Aptos" w:cs="Arial"/>
+                                  <w:color w:val="4C94D8" w:themeColor="text2" w:themeTint="80"/>
+                                </w:rPr>
+                                <w:t>Display Port #</w:t>
+                              </w:r>
+                              <w:r>
+                                <w:rPr>
+                                  <w:rFonts w:ascii="Aptos" w:eastAsia="Aptos" w:hAnsi="Aptos" w:cs="Arial"/>
+                                  <w:color w:val="4C94D8" w:themeColor="text2" w:themeTint="80"/>
+                                </w:rPr>
+                                <w:t>1</w:t>
+                              </w:r>
+                            </w:p>
+                          </w:txbxContent>
+                        </wps:txbx>
+                        <wps:bodyPr rot="0" spcFirstLastPara="0" vert="horz" wrap="none" lIns="0" tIns="0" rIns="0" bIns="0" numCol="1" spcCol="0" rtlCol="0" fromWordArt="0" anchor="t" anchorCtr="0" forceAA="0" compatLnSpc="1">
+                          <a:prstTxWarp prst="textNoShape">
+                            <a:avLst/>
+                          </a:prstTxWarp>
+                          <a:noAutofit/>
+                        </wps:bodyPr>
+                      </wps:wsp>
+                      <wps:wsp>
+                        <wps:cNvPr id="849046278" name="Tekstboks 2"/>
+                        <wps:cNvSpPr txBox="1"/>
+                        <wps:spPr>
+                          <a:xfrm>
+                            <a:off x="2608688" y="784983"/>
+                            <a:ext cx="906780" cy="209550"/>
+                          </a:xfrm>
+                          <a:prstGeom prst="rect">
+                            <a:avLst/>
+                          </a:prstGeom>
+                          <a:solidFill>
+                            <a:schemeClr val="lt1"/>
+                          </a:solidFill>
+                          <a:ln w="6350">
+                            <a:noFill/>
+                          </a:ln>
+                        </wps:spPr>
+                        <wps:txbx>
+                          <w:txbxContent>
+                            <w:p>
+                              <w:pPr>
+                                <w:spacing w:line="256" w:lineRule="auto"/>
+                                <w:rPr>
+                                  <w:rFonts w:ascii="Aptos" w:eastAsia="Aptos" w:hAnsi="Aptos" w:cs="Arial"/>
+                                  <w:color w:val="E97132" w:themeColor="accent2"/>
+                                  <w14:ligatures w14:val="none"/>
+                                </w:rPr>
+                              </w:pPr>
+                              <w:r>
+                                <w:rPr>
+                                  <w:rFonts w:ascii="Aptos" w:eastAsia="Aptos" w:hAnsi="Aptos" w:cs="Arial"/>
+                                  <w:color w:val="E97132" w:themeColor="accent2"/>
+                                </w:rPr>
+                                <w:t>Display Port #</w:t>
+                              </w:r>
+                              <w:r>
+                                <w:rPr>
+                                  <w:rFonts w:ascii="Aptos" w:eastAsia="Aptos" w:hAnsi="Aptos" w:cs="Arial"/>
+                                  <w:color w:val="E97132" w:themeColor="accent2"/>
+                                </w:rPr>
+                                <w:t>2</w:t>
+                              </w:r>
+                            </w:p>
+                          </w:txbxContent>
+                        </wps:txbx>
+                        <wps:bodyPr rot="0" spcFirstLastPara="0" vert="horz" wrap="none" lIns="0" tIns="0" rIns="0" bIns="0" numCol="1" spcCol="0" rtlCol="0" fromWordArt="0" anchor="t" anchorCtr="0" forceAA="0" compatLnSpc="1">
+                          <a:prstTxWarp prst="textNoShape">
+                            <a:avLst/>
+                          </a:prstTxWarp>
+                          <a:noAutofit/>
+                        </wps:bodyPr>
+                      </wps:wsp>
+                      <wpg:wgp>
+                        <wpg:cNvPr id="1757945601" name="Gruppe 1757945601"/>
+                        <wpg:cNvGrpSpPr/>
+                        <wpg:grpSpPr>
+                          <a:xfrm flipV="1">
+                            <a:off x="1742815" y="961346"/>
+                            <a:ext cx="1584367" cy="1620492"/>
+                            <a:chOff x="1742815" y="961346"/>
+                            <a:chExt cx="1584367" cy="1620492"/>
+                          </a:xfrm>
+                        </wpg:grpSpPr>
+                        <wps:wsp>
+                          <wps:cNvPr id="1373898610" name="Kobling: vinkel 1373898610"/>
+                          <wps:cNvCnPr/>
+                          <wps:spPr>
+                            <a:xfrm rot="16200000" flipH="1">
+                              <a:off x="1378686" y="1800717"/>
+                              <a:ext cx="1305800" cy="256441"/>
+                            </a:xfrm>
+                            <a:prstGeom prst="bentConnector3">
+                              <a:avLst>
+                                <a:gd name="adj1" fmla="val 887"/>
+                              </a:avLst>
+                            </a:prstGeom>
+                            <a:ln w="28575">
+                              <a:solidFill>
+                                <a:schemeClr val="tx2">
+                                  <a:lumMod val="50000"/>
+                                  <a:lumOff val="50000"/>
+                                </a:schemeClr>
+                              </a:solidFill>
+                              <a:headEnd type="none" w="med" len="med"/>
+                              <a:tailEnd type="triangle" w="med" len="med"/>
+                            </a:ln>
+                          </wps:spPr>
+                          <wps:style>
+                            <a:lnRef idx="1">
+                              <a:schemeClr val="accent1"/>
+                            </a:lnRef>
+                            <a:fillRef idx="0">
+                              <a:schemeClr val="accent1"/>
+                            </a:fillRef>
+                            <a:effectRef idx="0">
+                              <a:schemeClr val="accent1"/>
+                            </a:effectRef>
+                            <a:fontRef idx="minor">
+                              <a:schemeClr val="tx1"/>
+                            </a:fontRef>
+                          </wps:style>
+                          <wps:bodyPr/>
+                        </wps:wsp>
+                        <wps:wsp>
+                          <wps:cNvPr id="1014513468" name="Kobling: vinkel 1014513468"/>
+                          <wps:cNvCnPr/>
+                          <wps:spPr>
+                            <a:xfrm>
+                              <a:off x="1920341" y="1473454"/>
+                              <a:ext cx="1199376" cy="1039399"/>
+                            </a:xfrm>
+                            <a:prstGeom prst="bentConnector3">
+                              <a:avLst>
+                                <a:gd name="adj1" fmla="val 100021"/>
+                              </a:avLst>
+                            </a:prstGeom>
+                            <a:ln w="28575">
+                              <a:solidFill>
+                                <a:schemeClr val="accent2"/>
+                              </a:solidFill>
+                              <a:headEnd type="none" w="med" len="med"/>
+                              <a:tailEnd type="triangle" w="med" len="med"/>
+                            </a:ln>
+                          </wps:spPr>
+                          <wps:style>
+                            <a:lnRef idx="1">
+                              <a:schemeClr val="accent1"/>
+                            </a:lnRef>
+                            <a:fillRef idx="0">
+                              <a:schemeClr val="accent1"/>
+                            </a:fillRef>
+                            <a:effectRef idx="0">
+                              <a:schemeClr val="accent1"/>
+                            </a:effectRef>
+                            <a:fontRef idx="minor">
+                              <a:schemeClr val="tx1"/>
+                            </a:fontRef>
+                          </wps:style>
+                          <wps:bodyPr/>
+                        </wps:wsp>
+                        <wps:wsp>
+                          <wps:cNvPr id="2034934329" name="Kobling: vinkel 2034934329"/>
+                          <wps:cNvCnPr/>
+                          <wps:spPr>
+                            <a:xfrm rot="16200000" flipV="1">
+                              <a:off x="1931532" y="1092226"/>
+                              <a:ext cx="709631" cy="453280"/>
+                            </a:xfrm>
+                            <a:prstGeom prst="bentConnector3">
+                              <a:avLst>
+                                <a:gd name="adj1" fmla="val 68075"/>
+                              </a:avLst>
+                            </a:prstGeom>
+                            <a:ln w="28575">
+                              <a:solidFill>
+                                <a:srgbClr val="92D050"/>
+                              </a:solidFill>
+                              <a:tailEnd type="triangle"/>
+                            </a:ln>
+                          </wps:spPr>
+                          <wps:style>
+                            <a:lnRef idx="1">
+                              <a:schemeClr val="accent1"/>
+                            </a:lnRef>
+                            <a:fillRef idx="0">
+                              <a:schemeClr val="accent1"/>
+                            </a:fillRef>
+                            <a:effectRef idx="0">
+                              <a:schemeClr val="accent1"/>
+                            </a:effectRef>
+                            <a:fontRef idx="minor">
+                              <a:schemeClr val="tx1"/>
+                            </a:fontRef>
+                          </wps:style>
+                          <wps:bodyPr/>
+                        </wps:wsp>
+                        <wps:wsp>
+                          <wps:cNvPr id="678222413" name="Kobling: vinkel 678222413"/>
+                          <wps:cNvCnPr/>
+                          <wps:spPr>
+                            <a:xfrm rot="5400000" flipH="1" flipV="1">
+                              <a:off x="2469986" y="1215833"/>
+                              <a:ext cx="875459" cy="366608"/>
+                            </a:xfrm>
+                            <a:prstGeom prst="bentConnector3">
+                              <a:avLst>
+                                <a:gd name="adj1" fmla="val 72686"/>
+                              </a:avLst>
+                            </a:prstGeom>
+                            <a:ln w="28575">
+                              <a:solidFill>
+                                <a:srgbClr val="FFC000"/>
+                              </a:solidFill>
+                              <a:tailEnd type="triangle"/>
+                            </a:ln>
+                          </wps:spPr>
+                          <wps:style>
+                            <a:lnRef idx="1">
+                              <a:schemeClr val="accent1"/>
+                            </a:lnRef>
+                            <a:fillRef idx="0">
+                              <a:schemeClr val="accent1"/>
+                            </a:fillRef>
+                            <a:effectRef idx="0">
+                              <a:schemeClr val="accent1"/>
+                            </a:effectRef>
+                            <a:fontRef idx="minor">
+                              <a:schemeClr val="tx1"/>
+                            </a:fontRef>
+                          </wps:style>
+                          <wps:bodyPr/>
+                        </wps:wsp>
+                        <wps:wsp>
+                          <wps:cNvPr id="555751619" name="Rett linje 555751619"/>
+                          <wps:cNvCnPr/>
+                          <wps:spPr>
+                            <a:xfrm>
+                              <a:off x="1916108" y="1670282"/>
+                              <a:ext cx="609343" cy="0"/>
+                            </a:xfrm>
+                            <a:prstGeom prst="line">
+                              <a:avLst/>
+                            </a:prstGeom>
+                            <a:ln w="28575">
+                              <a:solidFill>
+                                <a:srgbClr val="92D050"/>
+                              </a:solidFill>
+                            </a:ln>
+                          </wps:spPr>
+                          <wps:style>
+                            <a:lnRef idx="1">
+                              <a:schemeClr val="accent1"/>
+                            </a:lnRef>
+                            <a:fillRef idx="0">
+                              <a:schemeClr val="accent1"/>
+                            </a:fillRef>
+                            <a:effectRef idx="0">
+                              <a:schemeClr val="accent1"/>
+                            </a:effectRef>
+                            <a:fontRef idx="minor">
+                              <a:schemeClr val="tx1"/>
+                            </a:fontRef>
+                          </wps:style>
+                          <wps:bodyPr/>
+                        </wps:wsp>
+                        <wps:wsp>
+                          <wps:cNvPr id="1262412338" name="Rett linje 1262412338"/>
+                          <wps:cNvCnPr/>
+                          <wps:spPr>
+                            <a:xfrm>
+                              <a:off x="1897762" y="1847715"/>
+                              <a:ext cx="846000" cy="0"/>
+                            </a:xfrm>
+                            <a:prstGeom prst="line">
+                              <a:avLst/>
+                            </a:prstGeom>
+                            <a:ln w="28575">
+                              <a:solidFill>
+                                <a:srgbClr val="FFC000"/>
+                              </a:solidFill>
+                            </a:ln>
+                          </wps:spPr>
+                          <wps:style>
+                            <a:lnRef idx="1">
+                              <a:schemeClr val="accent1"/>
+                            </a:lnRef>
+                            <a:fillRef idx="0">
+                              <a:schemeClr val="accent1"/>
+                            </a:fillRef>
+                            <a:effectRef idx="0">
+                              <a:schemeClr val="accent1"/>
+                            </a:effectRef>
+                            <a:fontRef idx="minor">
+                              <a:schemeClr val="tx1"/>
+                            </a:fontRef>
+                          </wps:style>
+                          <wps:bodyPr/>
+                        </wps:wsp>
+                        <wps:wsp>
+                          <wps:cNvPr id="1049760330" name="Rett linje 1049760330"/>
+                          <wps:cNvCnPr/>
+                          <wps:spPr>
+                            <a:xfrm>
+                              <a:off x="1742815" y="2063140"/>
+                              <a:ext cx="1174984" cy="0"/>
+                            </a:xfrm>
+                            <a:prstGeom prst="line">
+                              <a:avLst/>
+                            </a:prstGeom>
+                          </wps:spPr>
+                          <wps:style>
+                            <a:lnRef idx="1">
+                              <a:schemeClr val="accent5"/>
+                            </a:lnRef>
+                            <a:fillRef idx="0">
+                              <a:schemeClr val="accent5"/>
+                            </a:fillRef>
+                            <a:effectRef idx="0">
+                              <a:schemeClr val="accent5"/>
+                            </a:effectRef>
+                            <a:fontRef idx="minor">
+                              <a:schemeClr val="tx1"/>
+                            </a:fontRef>
+                          </wps:style>
+                          <wps:bodyPr/>
+                        </wps:wsp>
+                        <wps:wsp>
+                          <wps:cNvPr id="406266593" name="Rett pilkobling 406266593"/>
+                          <wps:cNvCnPr/>
+                          <wps:spPr>
+                            <a:xfrm>
+                              <a:off x="1973320" y="964007"/>
+                              <a:ext cx="0" cy="1582968"/>
+                            </a:xfrm>
+                            <a:prstGeom prst="straightConnector1">
+                              <a:avLst/>
+                            </a:prstGeom>
+                            <a:ln>
+                              <a:headEnd type="triangle" w="med" len="med"/>
+                              <a:tailEnd type="triangle" w="med" len="med"/>
+                            </a:ln>
+                          </wps:spPr>
+                          <wps:style>
+                            <a:lnRef idx="1">
+                              <a:schemeClr val="accent5"/>
+                            </a:lnRef>
+                            <a:fillRef idx="0">
+                              <a:schemeClr val="accent5"/>
+                            </a:fillRef>
+                            <a:effectRef idx="0">
+                              <a:schemeClr val="accent5"/>
+                            </a:effectRef>
+                            <a:fontRef idx="minor">
+                              <a:schemeClr val="tx1"/>
+                            </a:fontRef>
+                          </wps:style>
+                          <wps:bodyPr/>
+                        </wps:wsp>
+                        <wps:wsp>
+                          <wps:cNvPr id="1659411016" name="Rett linje 1659411016"/>
+                          <wps:cNvCnPr/>
+                          <wps:spPr>
+                            <a:xfrm>
+                              <a:off x="1889840" y="2225544"/>
+                              <a:ext cx="1322732" cy="0"/>
+                            </a:xfrm>
+                            <a:prstGeom prst="line">
+                              <a:avLst/>
+                            </a:prstGeom>
+                            <a:ln>
+                              <a:solidFill>
+                                <a:srgbClr val="FF0000"/>
+                              </a:solidFill>
+                            </a:ln>
+                          </wps:spPr>
+                          <wps:style>
+                            <a:lnRef idx="1">
+                              <a:schemeClr val="dk1"/>
+                            </a:lnRef>
+                            <a:fillRef idx="0">
+                              <a:schemeClr val="dk1"/>
+                            </a:fillRef>
+                            <a:effectRef idx="0">
+                              <a:schemeClr val="dk1"/>
+                            </a:effectRef>
+                            <a:fontRef idx="minor">
+                              <a:schemeClr val="tx1"/>
+                            </a:fontRef>
+                          </wps:style>
+                          <wps:bodyPr/>
+                        </wps:wsp>
+                        <wps:wsp>
+                          <wps:cNvPr id="1776772259" name="Rett linje 1776772259"/>
+                          <wps:cNvCnPr/>
+                          <wps:spPr>
+                            <a:xfrm>
+                              <a:off x="1780093" y="2381616"/>
+                              <a:ext cx="1522716" cy="0"/>
+                            </a:xfrm>
+                            <a:prstGeom prst="line">
+                              <a:avLst/>
+                            </a:prstGeom>
+                          </wps:spPr>
+                          <wps:style>
+                            <a:lnRef idx="1">
+                              <a:schemeClr val="dk1"/>
+                            </a:lnRef>
+                            <a:fillRef idx="0">
+                              <a:schemeClr val="dk1"/>
+                            </a:fillRef>
+                            <a:effectRef idx="0">
+                              <a:schemeClr val="dk1"/>
+                            </a:effectRef>
+                            <a:fontRef idx="minor">
+                              <a:schemeClr val="tx1"/>
+                            </a:fontRef>
+                          </wps:style>
+                          <wps:bodyPr/>
+                        </wps:wsp>
+                        <wps:wsp>
+                          <wps:cNvPr id="716353465" name="Rett pilkobling 716353465"/>
+                          <wps:cNvCnPr/>
+                          <wps:spPr>
+                            <a:xfrm>
+                              <a:off x="2310960" y="964011"/>
+                              <a:ext cx="0" cy="1582968"/>
+                            </a:xfrm>
+                            <a:prstGeom prst="straightConnector1">
+                              <a:avLst/>
+                            </a:prstGeom>
+                            <a:ln>
+                              <a:solidFill>
+                                <a:srgbClr val="FF0000"/>
+                              </a:solidFill>
+                              <a:headEnd type="triangle" w="med" len="med"/>
+                              <a:tailEnd type="triangle" w="med" len="med"/>
+                            </a:ln>
+                          </wps:spPr>
+                          <wps:style>
+                            <a:lnRef idx="1">
+                              <a:schemeClr val="accent5"/>
+                            </a:lnRef>
+                            <a:fillRef idx="0">
+                              <a:schemeClr val="accent5"/>
+                            </a:fillRef>
+                            <a:effectRef idx="0">
+                              <a:schemeClr val="accent5"/>
+                            </a:effectRef>
+                            <a:fontRef idx="minor">
+                              <a:schemeClr val="tx1"/>
+                            </a:fontRef>
+                          </wps:style>
+                          <wps:bodyPr/>
+                        </wps:wsp>
+                        <wps:wsp>
+                          <wps:cNvPr id="2015788309" name="Rett pilkobling 2015788309"/>
+                          <wps:cNvCnPr/>
+                          <wps:spPr>
+                            <a:xfrm>
+                              <a:off x="2429775" y="964011"/>
+                              <a:ext cx="0" cy="1582968"/>
+                            </a:xfrm>
+                            <a:prstGeom prst="straightConnector1">
+                              <a:avLst/>
+                            </a:prstGeom>
+                            <a:ln>
+                              <a:headEnd type="triangle" w="med" len="med"/>
+                              <a:tailEnd type="triangle" w="med" len="med"/>
+                            </a:ln>
+                          </wps:spPr>
+                          <wps:style>
+                            <a:lnRef idx="1">
+                              <a:schemeClr val="dk1"/>
+                            </a:lnRef>
+                            <a:fillRef idx="0">
+                              <a:schemeClr val="dk1"/>
+                            </a:fillRef>
+                            <a:effectRef idx="0">
+                              <a:schemeClr val="dk1"/>
+                            </a:effectRef>
+                            <a:fontRef idx="minor">
+                              <a:schemeClr val="tx1"/>
+                            </a:fontRef>
+                          </wps:style>
+                          <wps:bodyPr/>
+                        </wps:wsp>
+                        <wps:wsp>
+                          <wps:cNvPr id="762006441" name="Rett pilkobling 762006441"/>
+                          <wps:cNvCnPr/>
+                          <wps:spPr>
+                            <a:xfrm>
+                              <a:off x="2917799" y="961346"/>
+                              <a:ext cx="0" cy="1582968"/>
+                            </a:xfrm>
+                            <a:prstGeom prst="straightConnector1">
+                              <a:avLst/>
+                            </a:prstGeom>
+                            <a:ln>
+                              <a:headEnd type="triangle" w="med" len="med"/>
+                              <a:tailEnd type="triangle" w="med" len="med"/>
+                            </a:ln>
+                          </wps:spPr>
+                          <wps:style>
+                            <a:lnRef idx="1">
+                              <a:schemeClr val="accent5"/>
+                            </a:lnRef>
+                            <a:fillRef idx="0">
+                              <a:schemeClr val="accent5"/>
+                            </a:fillRef>
+                            <a:effectRef idx="0">
+                              <a:schemeClr val="accent5"/>
+                            </a:effectRef>
+                            <a:fontRef idx="minor">
+                              <a:schemeClr val="tx1"/>
+                            </a:fontRef>
+                          </wps:style>
+                          <wps:bodyPr/>
+                        </wps:wsp>
+                        <wps:wsp>
+                          <wps:cNvPr id="1343460021" name="Rett pilkobling 1343460021"/>
+                          <wps:cNvCnPr/>
+                          <wps:spPr>
+                            <a:xfrm>
+                              <a:off x="3212572" y="961350"/>
+                              <a:ext cx="0" cy="1582968"/>
+                            </a:xfrm>
+                            <a:prstGeom prst="straightConnector1">
+                              <a:avLst/>
+                            </a:prstGeom>
+                            <a:ln>
+                              <a:solidFill>
+                                <a:srgbClr val="FF0000"/>
+                              </a:solidFill>
+                              <a:headEnd type="triangle" w="med" len="med"/>
+                              <a:tailEnd type="triangle" w="med" len="med"/>
+                            </a:ln>
+                          </wps:spPr>
+                          <wps:style>
+                            <a:lnRef idx="1">
+                              <a:schemeClr val="accent5"/>
+                            </a:lnRef>
+                            <a:fillRef idx="0">
+                              <a:schemeClr val="accent5"/>
+                            </a:fillRef>
+                            <a:effectRef idx="0">
+                              <a:schemeClr val="accent5"/>
+                            </a:effectRef>
+                            <a:fontRef idx="minor">
+                              <a:schemeClr val="tx1"/>
+                            </a:fontRef>
+                          </wps:style>
+                          <wps:bodyPr/>
+                        </wps:wsp>
+                        <wps:wsp>
+                          <wps:cNvPr id="1745155464" name="Rett pilkobling 1745155464"/>
+                          <wps:cNvCnPr/>
+                          <wps:spPr>
+                            <a:xfrm>
+                              <a:off x="3302809" y="961350"/>
+                              <a:ext cx="0" cy="1582968"/>
+                            </a:xfrm>
+                            <a:prstGeom prst="straightConnector1">
+                              <a:avLst/>
+                            </a:prstGeom>
+                            <a:ln>
+                              <a:headEnd type="triangle" w="med" len="med"/>
+                              <a:tailEnd type="triangle" w="med" len="med"/>
+                            </a:ln>
+                          </wps:spPr>
+                          <wps:style>
+                            <a:lnRef idx="1">
+                              <a:schemeClr val="dk1"/>
+                            </a:lnRef>
+                            <a:fillRef idx="0">
+                              <a:schemeClr val="dk1"/>
+                            </a:fillRef>
+                            <a:effectRef idx="0">
+                              <a:schemeClr val="dk1"/>
+                            </a:effectRef>
+                            <a:fontRef idx="minor">
+                              <a:schemeClr val="tx1"/>
+                            </a:fontRef>
+                          </wps:style>
+                          <wps:bodyPr/>
+                        </wps:wsp>
+                        <wps:wsp>
+                          <wps:cNvPr id="2082879189" name="Ellipse 2082879189"/>
+                          <wps:cNvSpPr/>
+                          <wps:spPr>
+                            <a:xfrm>
+                              <a:off x="3291182" y="2364275"/>
+                              <a:ext cx="36000" cy="36000"/>
+                            </a:xfrm>
+                            <a:prstGeom prst="ellipse">
+                              <a:avLst/>
+                            </a:prstGeom>
+                            <a:solidFill>
+                              <a:schemeClr val="tx1"/>
+                            </a:solidFill>
+                            <a:ln>
+                              <a:noFill/>
+                            </a:ln>
+                          </wps:spPr>
+                          <wps:style>
+                            <a:lnRef idx="2">
+                              <a:schemeClr val="accent5">
+                                <a:shade val="15000"/>
+                              </a:schemeClr>
+                            </a:lnRef>
+                            <a:fillRef idx="1">
+                              <a:schemeClr val="accent5"/>
+                            </a:fillRef>
+                            <a:effectRef idx="0">
+                              <a:schemeClr val="accent5"/>
+                            </a:effectRef>
+                            <a:fontRef idx="minor">
+                              <a:schemeClr val="lt1"/>
+                            </a:fontRef>
+                          </wps:style>
+                          <wps:bodyPr rot="0" spcFirstLastPara="0" vertOverflow="overflow" horzOverflow="overflow" vert="horz" wrap="square" lIns="91440" tIns="45720" rIns="91440" bIns="45720" numCol="1" spcCol="0" rtlCol="0" fromWordArt="0" anchor="ctr" anchorCtr="0" forceAA="0" compatLnSpc="1">
+                            <a:prstTxWarp prst="textNoShape">
+                              <a:avLst/>
+                            </a:prstTxWarp>
+                            <a:noAutofit/>
+                          </wps:bodyPr>
+                        </wps:wsp>
+                        <wps:wsp>
+                          <wps:cNvPr id="582385234" name="Ellipse 582385234"/>
+                          <wps:cNvSpPr/>
+                          <wps:spPr>
+                            <a:xfrm>
+                              <a:off x="1954270" y="2046041"/>
+                              <a:ext cx="36000" cy="36000"/>
+                            </a:xfrm>
+                            <a:prstGeom prst="ellipse">
+                              <a:avLst/>
+                            </a:prstGeom>
+                            <a:ln>
+                              <a:noFill/>
+                            </a:ln>
+                          </wps:spPr>
+                          <wps:style>
+                            <a:lnRef idx="2">
+                              <a:schemeClr val="accent5">
+                                <a:shade val="15000"/>
+                              </a:schemeClr>
+                            </a:lnRef>
+                            <a:fillRef idx="1">
+                              <a:schemeClr val="accent5"/>
+                            </a:fillRef>
+                            <a:effectRef idx="0">
+                              <a:schemeClr val="accent5"/>
+                            </a:effectRef>
+                            <a:fontRef idx="minor">
+                              <a:schemeClr val="lt1"/>
+                            </a:fontRef>
+                          </wps:style>
+                          <wps:bodyPr rot="0" spcFirstLastPara="0" vertOverflow="overflow" horzOverflow="overflow" vert="horz" wrap="square" lIns="91440" tIns="45720" rIns="91440" bIns="45720" numCol="1" spcCol="0" rtlCol="0" fromWordArt="0" anchor="ctr" anchorCtr="0" forceAA="0" compatLnSpc="1">
+                            <a:prstTxWarp prst="textNoShape">
+                              <a:avLst/>
+                            </a:prstTxWarp>
+                            <a:noAutofit/>
+                          </wps:bodyPr>
+                        </wps:wsp>
+                        <wps:wsp>
+                          <wps:cNvPr id="1971965165" name="Ellipse 1971965165"/>
+                          <wps:cNvSpPr/>
+                          <wps:spPr>
+                            <a:xfrm>
+                              <a:off x="2900851" y="2046041"/>
+                              <a:ext cx="36000" cy="36000"/>
+                            </a:xfrm>
+                            <a:prstGeom prst="ellipse">
+                              <a:avLst/>
+                            </a:prstGeom>
+                            <a:ln>
+                              <a:noFill/>
+                            </a:ln>
+                          </wps:spPr>
+                          <wps:style>
+                            <a:lnRef idx="2">
+                              <a:schemeClr val="accent5">
+                                <a:shade val="15000"/>
+                              </a:schemeClr>
+                            </a:lnRef>
+                            <a:fillRef idx="1">
+                              <a:schemeClr val="accent5"/>
+                            </a:fillRef>
+                            <a:effectRef idx="0">
+                              <a:schemeClr val="accent5"/>
+                            </a:effectRef>
+                            <a:fontRef idx="minor">
+                              <a:schemeClr val="lt1"/>
+                            </a:fontRef>
+                          </wps:style>
+                          <wps:bodyPr rot="0" spcFirstLastPara="0" vertOverflow="overflow" horzOverflow="overflow" vert="horz" wrap="square" lIns="91440" tIns="45720" rIns="91440" bIns="45720" numCol="1" spcCol="0" rtlCol="0" fromWordArt="0" anchor="ctr" anchorCtr="0" forceAA="0" compatLnSpc="1">
+                            <a:prstTxWarp prst="textNoShape">
+                              <a:avLst/>
+                            </a:prstTxWarp>
+                            <a:noAutofit/>
+                          </wps:bodyPr>
+                        </wps:wsp>
+                        <wps:wsp>
+                          <wps:cNvPr id="598257794" name="Ellipse 598257794"/>
+                          <wps:cNvSpPr/>
+                          <wps:spPr>
+                            <a:xfrm>
+                              <a:off x="2291910" y="2206314"/>
+                              <a:ext cx="36000" cy="36000"/>
+                            </a:xfrm>
+                            <a:prstGeom prst="ellipse">
+                              <a:avLst/>
+                            </a:prstGeom>
+                            <a:solidFill>
+                              <a:srgbClr val="FF0000"/>
+                            </a:solidFill>
+                            <a:ln>
+                              <a:noFill/>
+                            </a:ln>
+                          </wps:spPr>
+                          <wps:style>
+                            <a:lnRef idx="2">
+                              <a:schemeClr val="accent5">
+                                <a:shade val="15000"/>
+                              </a:schemeClr>
+                            </a:lnRef>
+                            <a:fillRef idx="1">
+                              <a:schemeClr val="accent5"/>
+                            </a:fillRef>
+                            <a:effectRef idx="0">
+                              <a:schemeClr val="accent5"/>
+                            </a:effectRef>
+                            <a:fontRef idx="minor">
+                              <a:schemeClr val="lt1"/>
+                            </a:fontRef>
+                          </wps:style>
+                          <wps:bodyPr rot="0" spcFirstLastPara="0" vertOverflow="overflow" horzOverflow="overflow" vert="horz" wrap="square" lIns="91440" tIns="45720" rIns="91440" bIns="45720" numCol="1" spcCol="0" rtlCol="0" fromWordArt="0" anchor="ctr" anchorCtr="0" forceAA="0" compatLnSpc="1">
+                            <a:prstTxWarp prst="textNoShape">
+                              <a:avLst/>
+                            </a:prstTxWarp>
+                            <a:noAutofit/>
+                          </wps:bodyPr>
+                        </wps:wsp>
+                        <wps:wsp>
+                          <wps:cNvPr id="60937829" name="Ellipse 60937829"/>
+                          <wps:cNvSpPr/>
+                          <wps:spPr>
+                            <a:xfrm>
+                              <a:off x="3200387" y="2206489"/>
+                              <a:ext cx="36000" cy="36000"/>
+                            </a:xfrm>
+                            <a:prstGeom prst="ellipse">
+                              <a:avLst/>
+                            </a:prstGeom>
+                            <a:solidFill>
+                              <a:srgbClr val="FF0000"/>
+                            </a:solidFill>
+                            <a:ln>
+                              <a:noFill/>
+                            </a:ln>
+                          </wps:spPr>
+                          <wps:style>
+                            <a:lnRef idx="2">
+                              <a:schemeClr val="accent5">
+                                <a:shade val="15000"/>
+                              </a:schemeClr>
+                            </a:lnRef>
+                            <a:fillRef idx="1">
+                              <a:schemeClr val="accent5"/>
+                            </a:fillRef>
+                            <a:effectRef idx="0">
+                              <a:schemeClr val="accent5"/>
+                            </a:effectRef>
+                            <a:fontRef idx="minor">
+                              <a:schemeClr val="lt1"/>
+                            </a:fontRef>
+                          </wps:style>
+                          <wps:bodyPr rot="0" spcFirstLastPara="0" vertOverflow="overflow" horzOverflow="overflow" vert="horz" wrap="square" lIns="91440" tIns="45720" rIns="91440" bIns="45720" numCol="1" spcCol="0" rtlCol="0" fromWordArt="0" anchor="ctr" anchorCtr="0" forceAA="0" compatLnSpc="1">
+                            <a:prstTxWarp prst="textNoShape">
+                              <a:avLst/>
+                            </a:prstTxWarp>
+                            <a:noAutofit/>
+                          </wps:bodyPr>
+                        </wps:wsp>
+                        <wps:wsp>
+                          <wps:cNvPr id="573754897" name="Ellipse 573754897"/>
+                          <wps:cNvSpPr/>
+                          <wps:spPr>
+                            <a:xfrm>
+                              <a:off x="2410722" y="2362365"/>
+                              <a:ext cx="36000" cy="36000"/>
+                            </a:xfrm>
+                            <a:prstGeom prst="ellipse">
+                              <a:avLst/>
+                            </a:prstGeom>
+                            <a:ln>
+                              <a:noFill/>
+                            </a:ln>
+                          </wps:spPr>
+                          <wps:style>
+                            <a:lnRef idx="2">
+                              <a:schemeClr val="dk1">
+                                <a:shade val="15000"/>
+                              </a:schemeClr>
+                            </a:lnRef>
+                            <a:fillRef idx="1">
+                              <a:schemeClr val="dk1"/>
+                            </a:fillRef>
+                            <a:effectRef idx="0">
+                              <a:schemeClr val="dk1"/>
+                            </a:effectRef>
+                            <a:fontRef idx="minor">
+                              <a:schemeClr val="lt1"/>
+                            </a:fontRef>
+                          </wps:style>
+                          <wps:bodyPr rot="0" spcFirstLastPara="0" vertOverflow="overflow" horzOverflow="overflow" vert="horz" wrap="square" lIns="91440" tIns="45720" rIns="91440" bIns="45720" numCol="1" spcCol="0" rtlCol="0" fromWordArt="0" anchor="ctr" anchorCtr="0" forceAA="0" compatLnSpc="1">
+                            <a:prstTxWarp prst="textNoShape">
+                              <a:avLst/>
+                            </a:prstTxWarp>
+                            <a:noAutofit/>
+                          </wps:bodyPr>
+                        </wps:wsp>
+                      </wpg:wgp>
+                      <wps:wsp>
+                        <wps:cNvPr id="955341627" name="Tekstboks 1"/>
+                        <wps:cNvSpPr txBox="1"/>
+                        <wps:spPr>
+                          <a:xfrm>
+                            <a:off x="1412452" y="2170120"/>
+                            <a:ext cx="365125" cy="143510"/>
                           </a:xfrm>
                           <a:prstGeom prst="rect">
                             <a:avLst/>
@@ -1731,7 +2881,7 @@
                                   <w:sz w:val="20"/>
                                   <w:szCs w:val="20"/>
                                 </w:rPr>
-                                <w:t>GND</w:t>
+                                <w:t>SRP#1</w:t>
                               </w:r>
                             </w:p>
                           </w:txbxContent>
@@ -1744,12 +2894,12 @@
                         </wps:bodyPr>
                       </wps:wsp>
                       <wps:wsp>
-                        <wps:cNvPr id="894034710" name="Tekstboks 1"/>
+                        <wps:cNvPr id="1312383333" name="Tekstboks 1312383333"/>
                         <wps:cNvSpPr txBox="1"/>
                         <wps:spPr>
                           <a:xfrm>
-                            <a:off x="1649171" y="2577789"/>
-                            <a:ext cx="906780" cy="219710"/>
+                            <a:off x="1839966" y="1032202"/>
+                            <a:ext cx="120650" cy="148766"/>
                           </a:xfrm>
                           <a:prstGeom prst="rect">
                             <a:avLst/>
@@ -1763,24 +2913,22 @@
                           <w:txbxContent>
                             <w:p>
                               <w:pPr>
-                                <w:spacing w:line="256" w:lineRule="auto"/>
-                                <w:rPr>
-                                  <w:rFonts w:ascii="Aptos" w:eastAsia="Aptos" w:hAnsi="Aptos" w:cs="Arial"/>
-                                  <w:color w:val="4C94D8" w:themeColor="text2" w:themeTint="80"/>
-                                  <w14:ligatures w14:val="none"/>
+                                <w:rPr>
+                                  <w:sz w:val="16"/>
+                                  <w:szCs w:val="16"/>
                                 </w:rPr>
                               </w:pPr>
                               <w:r>
                                 <w:rPr>
-                                  <w:rFonts w:ascii="Aptos" w:eastAsia="Aptos" w:hAnsi="Aptos" w:cs="Arial"/>
-                                  <w:color w:val="4C94D8" w:themeColor="text2" w:themeTint="80"/>
-                                </w:rPr>
-                                <w:t>Display Port #1</w:t>
+                                  <w:sz w:val="16"/>
+                                  <w:szCs w:val="16"/>
+                                </w:rPr>
+                                <w:t>(5)</w:t>
                               </w:r>
                             </w:p>
                           </w:txbxContent>
                         </wps:txbx>
-                        <wps:bodyPr rot="0" spcFirstLastPara="0" vert="horz" wrap="none" lIns="0" tIns="0" rIns="0" bIns="0" numCol="1" spcCol="0" rtlCol="0" fromWordArt="0" anchor="t" anchorCtr="0" forceAA="0" compatLnSpc="1">
+                        <wps:bodyPr rot="0" spcFirstLastPara="0" vertOverflow="overflow" horzOverflow="overflow" vert="horz" wrap="none" lIns="0" tIns="0" rIns="0" bIns="0" numCol="1" spcCol="0" rtlCol="0" fromWordArt="0" anchor="t" anchorCtr="0" forceAA="0" compatLnSpc="1">
                           <a:prstTxWarp prst="textNoShape">
                             <a:avLst/>
                           </a:prstTxWarp>
@@ -1788,12 +2936,12 @@
                         </wps:bodyPr>
                       </wps:wsp>
                       <wps:wsp>
-                        <wps:cNvPr id="1968532358" name="Tekstboks 2"/>
+                        <wps:cNvPr id="259360159" name="Tekstboks 259360159"/>
                         <wps:cNvSpPr txBox="1"/>
                         <wps:spPr>
                           <a:xfrm>
-                            <a:off x="2615677" y="2581926"/>
-                            <a:ext cx="906780" cy="219710"/>
+                            <a:off x="2038262" y="1031580"/>
+                            <a:ext cx="120650" cy="149225"/>
                           </a:xfrm>
                           <a:prstGeom prst="rect">
                             <a:avLst/>
@@ -1807,24 +2955,36 @@
                           <w:txbxContent>
                             <w:p>
                               <w:pPr>
-                                <w:spacing w:line="256" w:lineRule="auto"/>
-                                <w:rPr>
-                                  <w:rFonts w:ascii="Aptos" w:eastAsia="Aptos" w:hAnsi="Aptos" w:cs="Arial"/>
-                                  <w:color w:val="E97132" w:themeColor="accent2"/>
-                                  <w14:ligatures w14:val="none"/>
+                                <w:rPr>
+                                  <w:sz w:val="16"/>
+                                  <w:szCs w:val="16"/>
                                 </w:rPr>
                               </w:pPr>
                               <w:r>
                                 <w:rPr>
-                                  <w:rFonts w:ascii="Aptos" w:eastAsia="Aptos" w:hAnsi="Aptos" w:cs="Arial"/>
-                                  <w:color w:val="E97132" w:themeColor="accent2"/>
-                                </w:rPr>
-                                <w:t>Display Port #2</w:t>
+                                  <w:sz w:val="16"/>
+                                  <w:szCs w:val="16"/>
+                                </w:rPr>
+                                <w:t>(</w:t>
+                              </w:r>
+                              <w:r>
+                                <w:rPr>
+                                  <w:sz w:val="16"/>
+                                  <w:szCs w:val="16"/>
+                                </w:rPr>
+                                <w:t>4</w:t>
+                              </w:r>
+                              <w:r>
+                                <w:rPr>
+                                  <w:sz w:val="16"/>
+                                  <w:szCs w:val="16"/>
+                                </w:rPr>
+                                <w:t>)</w:t>
                               </w:r>
                             </w:p>
                           </w:txbxContent>
                         </wps:txbx>
-                        <wps:bodyPr rot="0" spcFirstLastPara="0" vert="horz" wrap="none" lIns="0" tIns="0" rIns="0" bIns="0" numCol="1" spcCol="0" rtlCol="0" fromWordArt="0" anchor="t" anchorCtr="0" forceAA="0" compatLnSpc="1">
+                        <wps:bodyPr rot="0" spcFirstLastPara="0" vertOverflow="overflow" horzOverflow="overflow" vert="horz" wrap="none" lIns="0" tIns="0" rIns="0" bIns="0" numCol="1" spcCol="0" rtlCol="0" fromWordArt="0" anchor="t" anchorCtr="0" forceAA="0" compatLnSpc="1">
                           <a:prstTxWarp prst="textNoShape">
                             <a:avLst/>
                           </a:prstTxWarp>
@@ -1832,96 +2992,17 @@
                         </wps:bodyPr>
                       </wps:wsp>
                       <wps:wsp>
-                        <wps:cNvPr id="1373898610" name="Kobling: vinkel 1373898610"/>
-                        <wps:cNvCnPr/>
-                        <wps:spPr>
-                          <a:xfrm rot="16200000" flipH="1">
-                            <a:off x="1378686" y="1800717"/>
-                            <a:ext cx="1305800" cy="256441"/>
-                          </a:xfrm>
-                          <a:prstGeom prst="bentConnector3">
-                            <a:avLst>
-                              <a:gd name="adj1" fmla="val 887"/>
-                            </a:avLst>
-                          </a:prstGeom>
-                          <a:ln w="28575">
-                            <a:solidFill>
-                              <a:schemeClr val="tx2">
-                                <a:lumMod val="50000"/>
-                                <a:lumOff val="50000"/>
-                              </a:schemeClr>
-                            </a:solidFill>
-                            <a:headEnd type="none" w="med" len="med"/>
-                            <a:tailEnd type="triangle" w="med" len="med"/>
-                          </a:ln>
-                        </wps:spPr>
-                        <wps:style>
-                          <a:lnRef idx="1">
-                            <a:schemeClr val="accent1"/>
-                          </a:lnRef>
-                          <a:fillRef idx="0">
-                            <a:schemeClr val="accent1"/>
-                          </a:fillRef>
-                          <a:effectRef idx="0">
-                            <a:schemeClr val="accent1"/>
-                          </a:effectRef>
-                          <a:fontRef idx="minor">
-                            <a:schemeClr val="tx1"/>
-                          </a:fontRef>
-                        </wps:style>
-                        <wps:bodyPr/>
-                      </wps:wsp>
-                      <wps:wsp>
-                        <wps:cNvPr id="1014513468" name="Kobling: vinkel 1014513468"/>
-                        <wps:cNvCnPr/>
-                        <wps:spPr>
-                          <a:xfrm>
-                            <a:off x="1920341" y="1473454"/>
-                            <a:ext cx="1199376" cy="1039399"/>
-                          </a:xfrm>
-                          <a:prstGeom prst="bentConnector3">
-                            <a:avLst>
-                              <a:gd name="adj1" fmla="val 100021"/>
-                            </a:avLst>
-                          </a:prstGeom>
-                          <a:ln w="28575">
-                            <a:solidFill>
-                              <a:schemeClr val="accent2"/>
-                            </a:solidFill>
-                            <a:headEnd type="none" w="med" len="med"/>
-                            <a:tailEnd type="triangle" w="med" len="med"/>
-                          </a:ln>
-                        </wps:spPr>
-                        <wps:style>
-                          <a:lnRef idx="1">
-                            <a:schemeClr val="accent1"/>
-                          </a:lnRef>
-                          <a:fillRef idx="0">
-                            <a:schemeClr val="accent1"/>
-                          </a:fillRef>
-                          <a:effectRef idx="0">
-                            <a:schemeClr val="accent1"/>
-                          </a:effectRef>
-                          <a:fontRef idx="minor">
-                            <a:schemeClr val="tx1"/>
-                          </a:fontRef>
-                        </wps:style>
-                        <wps:bodyPr/>
-                      </wps:wsp>
-                      <wps:wsp>
-                        <wps:cNvPr id="250232399" name="Tekstboks 1"/>
+                        <wps:cNvPr id="1924452813" name="Tekstboks 1924452813"/>
                         <wps:cNvSpPr txBox="1"/>
                         <wps:spPr>
                           <a:xfrm>
-                            <a:off x="1646561" y="779189"/>
-                            <a:ext cx="906780" cy="208280"/>
+                            <a:off x="2195570" y="1032186"/>
+                            <a:ext cx="120650" cy="149225"/>
                           </a:xfrm>
                           <a:prstGeom prst="rect">
                             <a:avLst/>
                           </a:prstGeom>
-                          <a:solidFill>
-                            <a:schemeClr val="lt1"/>
-                          </a:solidFill>
+                          <a:noFill/>
                           <a:ln w="6350">
                             <a:noFill/>
                           </a:ln>
@@ -1930,24 +3011,36 @@
                           <w:txbxContent>
                             <w:p>
                               <w:pPr>
-                                <w:spacing w:line="256" w:lineRule="auto"/>
-                                <w:rPr>
-                                  <w:rFonts w:ascii="Aptos" w:eastAsia="Aptos" w:hAnsi="Aptos" w:cs="Arial"/>
-                                  <w:color w:val="92D050"/>
-                                  <w14:ligatures w14:val="none"/>
+                                <w:rPr>
+                                  <w:sz w:val="16"/>
+                                  <w:szCs w:val="16"/>
                                 </w:rPr>
                               </w:pPr>
                               <w:r>
                                 <w:rPr>
-                                  <w:rFonts w:ascii="Aptos" w:eastAsia="Aptos" w:hAnsi="Aptos" w:cs="Arial"/>
-                                  <w:color w:val="92D050"/>
-                                </w:rPr>
-                                <w:t>Display Port #3</w:t>
+                                  <w:sz w:val="16"/>
+                                  <w:szCs w:val="16"/>
+                                </w:rPr>
+                                <w:t>(</w:t>
+                              </w:r>
+                              <w:r>
+                                <w:rPr>
+                                  <w:sz w:val="16"/>
+                                  <w:szCs w:val="16"/>
+                                </w:rPr>
+                                <w:t>3</w:t>
+                              </w:r>
+                              <w:r>
+                                <w:rPr>
+                                  <w:sz w:val="16"/>
+                                  <w:szCs w:val="16"/>
+                                </w:rPr>
+                                <w:t>)</w:t>
                               </w:r>
                             </w:p>
                           </w:txbxContent>
                         </wps:txbx>
-                        <wps:bodyPr rot="0" spcFirstLastPara="0" vert="horz" wrap="none" lIns="0" tIns="0" rIns="0" bIns="0" numCol="1" spcCol="0" rtlCol="0" fromWordArt="0" anchor="t" anchorCtr="0" forceAA="0" compatLnSpc="1">
+                        <wps:bodyPr rot="0" spcFirstLastPara="0" vertOverflow="overflow" horzOverflow="overflow" vert="horz" wrap="none" lIns="0" tIns="0" rIns="0" bIns="0" numCol="1" spcCol="0" rtlCol="0" fromWordArt="0" anchor="t" anchorCtr="0" forceAA="0" compatLnSpc="1">
                           <a:prstTxWarp prst="textNoShape">
                             <a:avLst/>
                           </a:prstTxWarp>
@@ -1955,19 +3048,17 @@
                         </wps:bodyPr>
                       </wps:wsp>
                       <wps:wsp>
-                        <wps:cNvPr id="849046278" name="Tekstboks 2"/>
+                        <wps:cNvPr id="1492115708" name="Tekstboks 1492115708"/>
                         <wps:cNvSpPr txBox="1"/>
                         <wps:spPr>
                           <a:xfrm>
-                            <a:off x="2608688" y="785193"/>
-                            <a:ext cx="906780" cy="209550"/>
+                            <a:off x="2446722" y="1031926"/>
+                            <a:ext cx="120650" cy="149225"/>
                           </a:xfrm>
                           <a:prstGeom prst="rect">
                             <a:avLst/>
                           </a:prstGeom>
-                          <a:solidFill>
-                            <a:schemeClr val="lt1"/>
-                          </a:solidFill>
+                          <a:noFill/>
                           <a:ln w="6350">
                             <a:noFill/>
                           </a:ln>
@@ -1976,167 +3067,41 @@
                           <w:txbxContent>
                             <w:p>
                               <w:pPr>
-                                <w:spacing w:line="256" w:lineRule="auto"/>
-                                <w:rPr>
-                                  <w:rFonts w:ascii="Aptos" w:eastAsia="Aptos" w:hAnsi="Aptos" w:cs="Arial"/>
-                                  <w:color w:val="FFC000"/>
-                                  <w14:ligatures w14:val="none"/>
+                                <w:rPr>
+                                  <w:sz w:val="16"/>
+                                  <w:szCs w:val="16"/>
                                 </w:rPr>
                               </w:pPr>
                               <w:r>
                                 <w:rPr>
-                                  <w:rFonts w:ascii="Aptos" w:eastAsia="Aptos" w:hAnsi="Aptos" w:cs="Arial"/>
-                                  <w:color w:val="FFC000"/>
-                                </w:rPr>
-                                <w:t>Display Port #4</w:t>
+                                  <w:sz w:val="16"/>
+                                  <w:szCs w:val="16"/>
+                                </w:rPr>
+                                <w:t>(</w:t>
+                              </w:r>
+                              <w:r>
+                                <w:rPr>
+                                  <w:sz w:val="16"/>
+                                  <w:szCs w:val="16"/>
+                                </w:rPr>
+                                <w:t>2</w:t>
+                              </w:r>
+                              <w:r>
+                                <w:rPr>
+                                  <w:sz w:val="16"/>
+                                  <w:szCs w:val="16"/>
+                                </w:rPr>
+                                <w:t>)</w:t>
                               </w:r>
                             </w:p>
                           </w:txbxContent>
                         </wps:txbx>
-                        <wps:bodyPr rot="0" spcFirstLastPara="0" vert="horz" wrap="none" lIns="0" tIns="0" rIns="0" bIns="0" numCol="1" spcCol="0" rtlCol="0" fromWordArt="0" anchor="t" anchorCtr="0" forceAA="0" compatLnSpc="1">
+                        <wps:bodyPr rot="0" spcFirstLastPara="0" vertOverflow="overflow" horzOverflow="overflow" vert="horz" wrap="none" lIns="0" tIns="0" rIns="0" bIns="0" numCol="1" spcCol="0" rtlCol="0" fromWordArt="0" anchor="t" anchorCtr="0" forceAA="0" compatLnSpc="1">
                           <a:prstTxWarp prst="textNoShape">
                             <a:avLst/>
                           </a:prstTxWarp>
                           <a:noAutofit/>
                         </wps:bodyPr>
-                      </wps:wsp>
-                      <wps:wsp>
-                        <wps:cNvPr id="2034934329" name="Kobling: vinkel 2034934329"/>
-                        <wps:cNvCnPr/>
-                        <wps:spPr>
-                          <a:xfrm rot="16200000" flipV="1">
-                            <a:off x="1931532" y="1092226"/>
-                            <a:ext cx="709631" cy="453280"/>
-                          </a:xfrm>
-                          <a:prstGeom prst="bentConnector3">
-                            <a:avLst>
-                              <a:gd name="adj1" fmla="val 68075"/>
-                            </a:avLst>
-                          </a:prstGeom>
-                          <a:ln w="28575">
-                            <a:solidFill>
-                              <a:srgbClr val="92D050"/>
-                            </a:solidFill>
-                            <a:tailEnd type="triangle"/>
-                          </a:ln>
-                        </wps:spPr>
-                        <wps:style>
-                          <a:lnRef idx="1">
-                            <a:schemeClr val="accent1"/>
-                          </a:lnRef>
-                          <a:fillRef idx="0">
-                            <a:schemeClr val="accent1"/>
-                          </a:fillRef>
-                          <a:effectRef idx="0">
-                            <a:schemeClr val="accent1"/>
-                          </a:effectRef>
-                          <a:fontRef idx="minor">
-                            <a:schemeClr val="tx1"/>
-                          </a:fontRef>
-                        </wps:style>
-                        <wps:bodyPr/>
-                      </wps:wsp>
-                      <wps:wsp>
-                        <wps:cNvPr id="678222413" name="Kobling: vinkel 678222413"/>
-                        <wps:cNvCnPr/>
-                        <wps:spPr>
-                          <a:xfrm rot="5400000" flipH="1" flipV="1">
-                            <a:off x="2469986" y="1215833"/>
-                            <a:ext cx="875459" cy="366608"/>
-                          </a:xfrm>
-                          <a:prstGeom prst="bentConnector3">
-                            <a:avLst>
-                              <a:gd name="adj1" fmla="val 72686"/>
-                            </a:avLst>
-                          </a:prstGeom>
-                          <a:ln w="28575">
-                            <a:solidFill>
-                              <a:srgbClr val="FFC000"/>
-                            </a:solidFill>
-                            <a:tailEnd type="triangle"/>
-                          </a:ln>
-                        </wps:spPr>
-                        <wps:style>
-                          <a:lnRef idx="1">
-                            <a:schemeClr val="accent1"/>
-                          </a:lnRef>
-                          <a:fillRef idx="0">
-                            <a:schemeClr val="accent1"/>
-                          </a:fillRef>
-                          <a:effectRef idx="0">
-                            <a:schemeClr val="accent1"/>
-                          </a:effectRef>
-                          <a:fontRef idx="minor">
-                            <a:schemeClr val="tx1"/>
-                          </a:fontRef>
-                        </wps:style>
-                        <wps:bodyPr/>
-                      </wps:wsp>
-                      <wps:wsp>
-                        <wps:cNvPr id="555751619" name="Rett linje 555751619"/>
-                        <wps:cNvCnPr/>
-                        <wps:spPr>
-                          <a:xfrm>
-                            <a:off x="1916108" y="1670282"/>
-                            <a:ext cx="609343" cy="0"/>
-                          </a:xfrm>
-                          <a:prstGeom prst="line">
-                            <a:avLst/>
-                          </a:prstGeom>
-                          <a:ln w="28575">
-                            <a:solidFill>
-                              <a:srgbClr val="92D050"/>
-                            </a:solidFill>
-                          </a:ln>
-                        </wps:spPr>
-                        <wps:style>
-                          <a:lnRef idx="1">
-                            <a:schemeClr val="accent1"/>
-                          </a:lnRef>
-                          <a:fillRef idx="0">
-                            <a:schemeClr val="accent1"/>
-                          </a:fillRef>
-                          <a:effectRef idx="0">
-                            <a:schemeClr val="accent1"/>
-                          </a:effectRef>
-                          <a:fontRef idx="minor">
-                            <a:schemeClr val="tx1"/>
-                          </a:fontRef>
-                        </wps:style>
-                        <wps:bodyPr/>
-                      </wps:wsp>
-                      <wps:wsp>
-                        <wps:cNvPr id="1262412338" name="Rett linje 1262412338"/>
-                        <wps:cNvCnPr/>
-                        <wps:spPr>
-                          <a:xfrm>
-                            <a:off x="1897763" y="1847715"/>
-                            <a:ext cx="826673" cy="0"/>
-                          </a:xfrm>
-                          <a:prstGeom prst="line">
-                            <a:avLst/>
-                          </a:prstGeom>
-                          <a:ln w="28575">
-                            <a:solidFill>
-                              <a:srgbClr val="FFC000"/>
-                            </a:solidFill>
-                          </a:ln>
-                        </wps:spPr>
-                        <wps:style>
-                          <a:lnRef idx="1">
-                            <a:schemeClr val="accent1"/>
-                          </a:lnRef>
-                          <a:fillRef idx="0">
-                            <a:schemeClr val="accent1"/>
-                          </a:fillRef>
-                          <a:effectRef idx="0">
-                            <a:schemeClr val="accent1"/>
-                          </a:effectRef>
-                          <a:fontRef idx="minor">
-                            <a:schemeClr val="tx1"/>
-                          </a:fontRef>
-                        </wps:style>
-                        <wps:bodyPr/>
                       </wps:wsp>
                     </wpc:wpc>
                   </a:graphicData>
@@ -2146,7 +3111,7 @@
           </mc:Choice>
           <mc:Fallback>
             <w:pict>
-              <v:group w14:anchorId="3E633B12" id="_x0000_s1051" editas="canvas" style="width:6in;height:310.45pt;mso-position-horizontal-relative:char;mso-position-vertical-relative:line" coordsize="54864,39420" o:gfxdata="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">
+              <v:group w14:anchorId="3E633B12" id="_x0000_s1051" editas="canvas" style="width:6in;height:310.45pt;mso-position-horizontal-relative:char;mso-position-vertical-relative:line" coordsize="54864,39420" o:gfxdata="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">
                 <v:shape id="_x0000_s1052" type="#_x0000_t75" style="position:absolute;width:54864;height:39420;visibility:visible;mso-wrap-style:square" filled="t">
                   <v:fill o:detectmouseclick="t"/>
                   <v:path o:connecttype="none"/>
@@ -2163,7 +3128,7 @@
                 <v:line id="Rett linje 625492203" o:spid="_x0000_s1056" style="position:absolute;visibility:visible;mso-wrap-style:square" from="35763,5965" to="35763,31162" o:connectortype="straight" o:gfxdata="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" strokecolor="black [3200]" strokeweight=".5pt">
                   <v:stroke dashstyle="longDash" joinstyle="miter"/>
                 </v:line>
-                <v:shape id="Tekstboks 1" o:spid="_x0000_s1057" type="#_x0000_t202" style="position:absolute;left:14149;top:12012;width:4483;height:1442;visibility:visible;mso-wrap-style:none;v-text-anchor:top" o:gfxdata="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" fillcolor="white [3201]" stroked="f" strokeweight=".5pt">
+                <v:shape id="Tekstboks 2" o:spid="_x0000_s1057" type="#_x0000_t202" style="position:absolute;left:14124;top:19895;width:3651;height:1435;visibility:visible;mso-wrap-style:none;v-text-anchor:top" o:gfxdata="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" fillcolor="white [3201]" stroked="f" strokeweight=".5pt">
                   <v:textbox inset="0,0,0,0">
                     <w:txbxContent>
                       <w:p>
@@ -2182,13 +3147,29 @@
                             <w:sz w:val="20"/>
                             <w:szCs w:val="20"/>
                           </w:rPr>
-                          <w:t>SRP1  in</w:t>
+                          <w:t>SRP</w:t>
+                        </w:r>
+                        <w:r>
+                          <w:rPr>
+                            <w:rFonts w:ascii="Aptos" w:eastAsia="Aptos" w:hAnsi="Aptos" w:cs="Arial"/>
+                            <w:sz w:val="20"/>
+                            <w:szCs w:val="20"/>
+                          </w:rPr>
+                          <w:t>#</w:t>
+                        </w:r>
+                        <w:r>
+                          <w:rPr>
+                            <w:rFonts w:ascii="Aptos" w:eastAsia="Aptos" w:hAnsi="Aptos" w:cs="Arial"/>
+                            <w:sz w:val="20"/>
+                            <w:szCs w:val="20"/>
+                          </w:rPr>
+                          <w:t xml:space="preserve">2 </w:t>
                         </w:r>
                       </w:p>
                     </w:txbxContent>
                   </v:textbox>
                 </v:shape>
-                <v:shape id="Tekstboks 2" o:spid="_x0000_s1058" type="#_x0000_t202" style="position:absolute;left:14149;top:13911;width:4483;height:1435;visibility:visible;mso-wrap-style:none;v-text-anchor:top" o:gfxdata="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" fillcolor="white [3201]" stroked="f" strokeweight=".5pt">
+                <v:shape id="Tekstboks 3" o:spid="_x0000_s1058" type="#_x0000_t202" style="position:absolute;left:14173;top:17936;width:3651;height:1435;visibility:visible;mso-wrap-style:none;v-text-anchor:top" o:gfxdata="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" fillcolor="white [3201]" stroked="f" strokeweight=".5pt">
                   <v:textbox inset="0,0,0,0">
                     <w:txbxContent>
                       <w:p>
@@ -2207,13 +3188,29 @@
                             <w:sz w:val="20"/>
                             <w:szCs w:val="20"/>
                           </w:rPr>
-                          <w:t xml:space="preserve">SRP2  in </w:t>
+                          <w:t>SRP</w:t>
+                        </w:r>
+                        <w:r>
+                          <w:rPr>
+                            <w:rFonts w:ascii="Aptos" w:eastAsia="Aptos" w:hAnsi="Aptos" w:cs="Arial"/>
+                            <w:sz w:val="20"/>
+                            <w:szCs w:val="20"/>
+                          </w:rPr>
+                          <w:t>#</w:t>
+                        </w:r>
+                        <w:r>
+                          <w:rPr>
+                            <w:rFonts w:ascii="Aptos" w:eastAsia="Aptos" w:hAnsi="Aptos" w:cs="Arial"/>
+                            <w:sz w:val="20"/>
+                            <w:szCs w:val="20"/>
+                          </w:rPr>
+                          <w:t>3</w:t>
                         </w:r>
                       </w:p>
                     </w:txbxContent>
                   </v:textbox>
                 </v:shape>
-                <v:shape id="Tekstboks 3" o:spid="_x0000_s1059" type="#_x0000_t202" style="position:absolute;left:14149;top:15816;width:4483;height:1435;visibility:visible;mso-wrap-style:none;v-text-anchor:top" o:gfxdata="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" fillcolor="white [3201]" stroked="f" strokeweight=".5pt">
+                <v:shape id="Tekstboks 4" o:spid="_x0000_s1059" type="#_x0000_t202" style="position:absolute;left:14198;top:16042;width:3651;height:1436;visibility:visible;mso-wrap-style:none;v-text-anchor:top" o:gfxdata="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" fillcolor="white [3201]" stroked="f" strokeweight=".5pt">
                   <v:textbox inset="0,0,0,0">
                     <w:txbxContent>
                       <w:p>
@@ -2232,13 +3229,29 @@
                             <w:sz w:val="20"/>
                             <w:szCs w:val="20"/>
                           </w:rPr>
-                          <w:t>SRP3  in</w:t>
+                          <w:t>SRP</w:t>
+                        </w:r>
+                        <w:r>
+                          <w:rPr>
+                            <w:rFonts w:ascii="Aptos" w:eastAsia="Aptos" w:hAnsi="Aptos" w:cs="Arial"/>
+                            <w:sz w:val="20"/>
+                            <w:szCs w:val="20"/>
+                          </w:rPr>
+                          <w:t>#</w:t>
+                        </w:r>
+                        <w:r>
+                          <w:rPr>
+                            <w:rFonts w:ascii="Aptos" w:eastAsia="Aptos" w:hAnsi="Aptos" w:cs="Arial"/>
+                            <w:sz w:val="20"/>
+                            <w:szCs w:val="20"/>
+                          </w:rPr>
+                          <w:t xml:space="preserve">4 </w:t>
                         </w:r>
                       </w:p>
                     </w:txbxContent>
                   </v:textbox>
                 </v:shape>
-                <v:shape id="Tekstboks 4" o:spid="_x0000_s1060" type="#_x0000_t202" style="position:absolute;left:14149;top:17721;width:4483;height:1435;visibility:visible;mso-wrap-style:none;v-text-anchor:top" o:gfxdata="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" fillcolor="white [3201]" stroked="f" strokeweight=".5pt">
+                <v:shape id="Tekstboks 5" o:spid="_x0000_s1060" type="#_x0000_t202" style="position:absolute;left:14186;top:13957;width:2305;height:1797;visibility:visible;mso-wrap-style:none;v-text-anchor:top" o:gfxdata="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" fillcolor="white [3201]" stroked="f" strokeweight=".5pt">
                   <v:textbox inset="0,0,0,0">
                     <w:txbxContent>
                       <w:p>
@@ -2257,13 +3270,13 @@
                             <w:sz w:val="20"/>
                             <w:szCs w:val="20"/>
                           </w:rPr>
-                          <w:t>SRP4  in</w:t>
+                          <w:t xml:space="preserve">CLK  </w:t>
                         </w:r>
                       </w:p>
                     </w:txbxContent>
                   </v:textbox>
                 </v:shape>
-                <v:shape id="Tekstboks 5" o:spid="_x0000_s1061" type="#_x0000_t202" style="position:absolute;left:14149;top:19626;width:4337;height:1797;visibility:visible;mso-wrap-style:none;v-text-anchor:top" o:gfxdata="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" fillcolor="white [3201]" stroked="f" strokeweight=".5pt">
+                <v:shape id="Tekstboks 6" o:spid="_x0000_s1061" type="#_x0000_t202" style="position:absolute;left:14149;top:12350;width:4528;height:1797;visibility:visible;mso-wrap-style:none;v-text-anchor:top" o:gfxdata="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" fillcolor="white [3201]" stroked="f" strokeweight=".5pt">
                   <v:textbox inset="0,0,0,0">
                     <w:txbxContent>
                       <w:p>
@@ -2282,13 +3295,13 @@
                             <w:sz w:val="20"/>
                             <w:szCs w:val="20"/>
                           </w:rPr>
-                          <w:t>CLK    in</w:t>
+                          <w:t>STROBE</w:t>
                         </w:r>
                       </w:p>
                     </w:txbxContent>
                   </v:textbox>
                 </v:shape>
-                <v:shape id="Tekstboks 6" o:spid="_x0000_s1062" type="#_x0000_t202" style="position:absolute;left:14149;top:21429;width:4528;height:1797;visibility:visible;mso-wrap-style:none;v-text-anchor:top" o:gfxdata="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" fillcolor="white [3201]" stroked="f" strokeweight=".5pt">
+                <v:shape id="Tekstboks 7" o:spid="_x0000_s1062" type="#_x0000_t202" style="position:absolute;left:14262;top:10698;width:2737;height:1797;visibility:visible;mso-wrap-style:none;v-text-anchor:top" o:gfxdata="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" fillcolor="white [3201]" stroked="f" strokeweight=".5pt">
                   <v:textbox inset="0,0,0,0">
                     <w:txbxContent>
                       <w:p>
@@ -2307,13 +3320,213 @@
                             <w:sz w:val="20"/>
                             <w:szCs w:val="20"/>
                           </w:rPr>
-                          <w:t>STROBE</w:t>
+                          <w:t>GND</w:t>
                         </w:r>
                       </w:p>
                     </w:txbxContent>
                   </v:textbox>
                 </v:shape>
-                <v:shape id="Tekstboks 7" o:spid="_x0000_s1063" type="#_x0000_t202" style="position:absolute;left:14149;top:23334;width:2737;height:1797;visibility:visible;mso-wrap-style:none;v-text-anchor:top" o:gfxdata="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" fillcolor="white [3201]" stroked="f" strokeweight=".5pt">
+                <v:shape id="Tekstboks 1" o:spid="_x0000_s1063" type="#_x0000_t202" style="position:absolute;left:16491;top:25771;width:9068;height:2197;visibility:visible;mso-wrap-style:none;v-text-anchor:top" o:gfxdata="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" filled="f" stroked="f" strokeweight=".5pt">
+                  <v:textbox inset="0,0,0,0">
+                    <w:txbxContent>
+                      <w:p>
+                        <w:pPr>
+                          <w:spacing w:line="256" w:lineRule="auto"/>
+                          <w:rPr>
+                            <w:rFonts w:ascii="Aptos" w:eastAsia="Aptos" w:hAnsi="Aptos" w:cs="Arial"/>
+                            <w:color w:val="92D050"/>
+                            <w14:ligatures w14:val="none"/>
+                          </w:rPr>
+                        </w:pPr>
+                        <w:r>
+                          <w:rPr>
+                            <w:rFonts w:ascii="Aptos" w:eastAsia="Aptos" w:hAnsi="Aptos" w:cs="Arial"/>
+                            <w:color w:val="92D050"/>
+                          </w:rPr>
+                          <w:t>Display Port #</w:t>
+                        </w:r>
+                        <w:r>
+                          <w:rPr>
+                            <w:rFonts w:ascii="Aptos" w:eastAsia="Aptos" w:hAnsi="Aptos" w:cs="Arial"/>
+                            <w:color w:val="92D050"/>
+                          </w:rPr>
+                          <w:t>3</w:t>
+                        </w:r>
+                      </w:p>
+                    </w:txbxContent>
+                  </v:textbox>
+                </v:shape>
+                <v:shape id="Tekstboks 2" o:spid="_x0000_s1064" type="#_x0000_t202" style="position:absolute;left:26156;top:25812;width:9068;height:2197;visibility:visible;mso-wrap-style:none;v-text-anchor:top" o:gfxdata="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" filled="f" stroked="f" strokeweight=".5pt">
+                  <v:textbox inset="0,0,0,0">
+                    <w:txbxContent>
+                      <w:p>
+                        <w:pPr>
+                          <w:spacing w:line="256" w:lineRule="auto"/>
+                          <w:rPr>
+                            <w:rFonts w:ascii="Aptos" w:eastAsia="Aptos" w:hAnsi="Aptos" w:cs="Arial"/>
+                            <w:color w:val="FFC000"/>
+                            <w14:ligatures w14:val="none"/>
+                          </w:rPr>
+                        </w:pPr>
+                        <w:r>
+                          <w:rPr>
+                            <w:rFonts w:ascii="Aptos" w:eastAsia="Aptos" w:hAnsi="Aptos" w:cs="Arial"/>
+                            <w:color w:val="FFC000"/>
+                          </w:rPr>
+                          <w:t>Display Port #</w:t>
+                        </w:r>
+                        <w:r>
+                          <w:rPr>
+                            <w:rFonts w:ascii="Aptos" w:eastAsia="Aptos" w:hAnsi="Aptos" w:cs="Arial"/>
+                            <w:color w:val="FFC000"/>
+                          </w:rPr>
+                          <w:t>4</w:t>
+                        </w:r>
+                      </w:p>
+                    </w:txbxContent>
+                  </v:textbox>
+                </v:shape>
+                <v:shape id="Tekstboks 1" o:spid="_x0000_s1065" type="#_x0000_t202" style="position:absolute;left:16465;top:7885;width:9068;height:2082;visibility:visible;mso-wrap-style:none;v-text-anchor:top" o:gfxdata="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" fillcolor="white [3201]" stroked="f" strokeweight=".5pt">
+                  <v:textbox inset="0,0,0,0">
+                    <w:txbxContent>
+                      <w:p>
+                        <w:pPr>
+                          <w:spacing w:line="256" w:lineRule="auto"/>
+                          <w:rPr>
+                            <w:rFonts w:ascii="Aptos" w:eastAsia="Aptos" w:hAnsi="Aptos" w:cs="Arial"/>
+                            <w:color w:val="4C94D8" w:themeColor="text2" w:themeTint="80"/>
+                            <w14:ligatures w14:val="none"/>
+                          </w:rPr>
+                        </w:pPr>
+                        <w:r>
+                          <w:rPr>
+                            <w:rFonts w:ascii="Aptos" w:eastAsia="Aptos" w:hAnsi="Aptos" w:cs="Arial"/>
+                            <w:color w:val="4C94D8" w:themeColor="text2" w:themeTint="80"/>
+                          </w:rPr>
+                          <w:t>Display Port #</w:t>
+                        </w:r>
+                        <w:r>
+                          <w:rPr>
+                            <w:rFonts w:ascii="Aptos" w:eastAsia="Aptos" w:hAnsi="Aptos" w:cs="Arial"/>
+                            <w:color w:val="4C94D8" w:themeColor="text2" w:themeTint="80"/>
+                          </w:rPr>
+                          <w:t>1</w:t>
+                        </w:r>
+                      </w:p>
+                    </w:txbxContent>
+                  </v:textbox>
+                </v:shape>
+                <v:shape id="Tekstboks 2" o:spid="_x0000_s1066" type="#_x0000_t202" style="position:absolute;left:26086;top:7849;width:9068;height:2096;visibility:visible;mso-wrap-style:none;v-text-anchor:top" o:gfxdata="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" fillcolor="white [3201]" stroked="f" strokeweight=".5pt">
+                  <v:textbox inset="0,0,0,0">
+                    <w:txbxContent>
+                      <w:p>
+                        <w:pPr>
+                          <w:spacing w:line="256" w:lineRule="auto"/>
+                          <w:rPr>
+                            <w:rFonts w:ascii="Aptos" w:eastAsia="Aptos" w:hAnsi="Aptos" w:cs="Arial"/>
+                            <w:color w:val="E97132" w:themeColor="accent2"/>
+                            <w14:ligatures w14:val="none"/>
+                          </w:rPr>
+                        </w:pPr>
+                        <w:r>
+                          <w:rPr>
+                            <w:rFonts w:ascii="Aptos" w:eastAsia="Aptos" w:hAnsi="Aptos" w:cs="Arial"/>
+                            <w:color w:val="E97132" w:themeColor="accent2"/>
+                          </w:rPr>
+                          <w:t>Display Port #</w:t>
+                        </w:r>
+                        <w:r>
+                          <w:rPr>
+                            <w:rFonts w:ascii="Aptos" w:eastAsia="Aptos" w:hAnsi="Aptos" w:cs="Arial"/>
+                            <w:color w:val="E97132" w:themeColor="accent2"/>
+                          </w:rPr>
+                          <w:t>2</w:t>
+                        </w:r>
+                      </w:p>
+                    </w:txbxContent>
+                  </v:textbox>
+                </v:shape>
+                <v:group id="Gruppe 1757945601" o:spid="_x0000_s1067" style="position:absolute;left:17428;top:9613;width:15843;height:16205;flip:y" coordorigin="17428,9613" coordsize="15843,16204" o:gfxdata="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">
+                  <v:shapetype id="_x0000_t34" coordsize="21600,21600" o:spt="34" o:oned="t" adj="10800" path="m,l@0,0@0,21600,21600,21600e" filled="f">
+                    <v:stroke joinstyle="miter"/>
+                    <v:formulas>
+                      <v:f eqn="val #0"/>
+                    </v:formulas>
+                    <v:path arrowok="t" fillok="f" o:connecttype="none"/>
+                    <v:handles>
+                      <v:h position="#0,center"/>
+                    </v:handles>
+                    <o:lock v:ext="edit" shapetype="t"/>
+                  </v:shapetype>
+                  <v:shape id="Kobling: vinkel 1373898610" o:spid="_x0000_s1068" type="#_x0000_t34" style="position:absolute;left:13787;top:18006;width:13058;height:2565;rotation:90;flip:x;visibility:visible;mso-wrap-style:square" o:connectortype="elbow" o:gfxdata="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" adj="192" strokecolor="#4e95d9 [1631]" strokeweight="2.25pt">
+                    <v:stroke endarrow="block"/>
+                  </v:shape>
+                  <v:shape id="Kobling: vinkel 1014513468" o:spid="_x0000_s1069" type="#_x0000_t34" style="position:absolute;left:19203;top:14734;width:11994;height:10394;visibility:visible;mso-wrap-style:square" o:connectortype="elbow" o:gfxdata="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" adj="21605" strokecolor="#e97132 [3205]" strokeweight="2.25pt">
+                    <v:stroke endarrow="block"/>
+                  </v:shape>
+                  <v:shape id="Kobling: vinkel 2034934329" o:spid="_x0000_s1070" type="#_x0000_t34" style="position:absolute;left:19315;top:10922;width:7096;height:4532;rotation:90;flip:y;visibility:visible;mso-wrap-style:square" o:connectortype="elbow" o:gfxdata="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" adj="14704" strokecolor="#92d050" strokeweight="2.25pt">
+                    <v:stroke endarrow="block"/>
+                  </v:shape>
+                  <v:shape id="Kobling: vinkel 678222413" o:spid="_x0000_s1071" type="#_x0000_t34" style="position:absolute;left:24700;top:12158;width:8754;height:3666;rotation:90;flip:x y;visibility:visible;mso-wrap-style:square" o:connectortype="elbow" o:gfxdata="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" adj="15700" strokecolor="#ffc000" strokeweight="2.25pt">
+                    <v:stroke endarrow="block"/>
+                  </v:shape>
+                  <v:line id="Rett linje 555751619" o:spid="_x0000_s1072" style="position:absolute;visibility:visible;mso-wrap-style:square" from="19161,16702" to="25254,16702" o:connectortype="straight" o:gfxdata="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" strokecolor="#92d050" strokeweight="2.25pt">
+                    <v:stroke joinstyle="miter"/>
+                  </v:line>
+                  <v:line id="Rett linje 1262412338" o:spid="_x0000_s1073" style="position:absolute;visibility:visible;mso-wrap-style:square" from="18977,18477" to="27437,18477" o:connectortype="straight" o:gfxdata="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" strokecolor="#ffc000" strokeweight="2.25pt">
+                    <v:stroke joinstyle="miter"/>
+                  </v:line>
+                  <v:line id="Rett linje 1049760330" o:spid="_x0000_s1074" style="position:absolute;visibility:visible;mso-wrap-style:square" from="17428,20631" to="29177,20631" o:connectortype="straight" o:gfxdata="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" strokecolor="#a02b93 [3208]" strokeweight=".5pt">
+                    <v:stroke joinstyle="miter"/>
+                  </v:line>
+                  <v:shapetype id="_x0000_t32" coordsize="21600,21600" o:spt="32" o:oned="t" path="m,l21600,21600e" filled="f">
+                    <v:path arrowok="t" fillok="f" o:connecttype="none"/>
+                    <o:lock v:ext="edit" shapetype="t"/>
+                  </v:shapetype>
+                  <v:shape id="Rett pilkobling 406266593" o:spid="_x0000_s1075" type="#_x0000_t32" style="position:absolute;left:19733;top:9640;width:0;height:15829;visibility:visible;mso-wrap-style:square" o:connectortype="straight" o:gfxdata="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" strokecolor="#a02b93 [3208]" strokeweight=".5pt">
+                    <v:stroke startarrow="block" endarrow="block" joinstyle="miter"/>
+                  </v:shape>
+                  <v:line id="Rett linje 1659411016" o:spid="_x0000_s1076" style="position:absolute;visibility:visible;mso-wrap-style:square" from="18898,22255" to="32125,22255" o:connectortype="straight" o:gfxdata="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" strokecolor="red" strokeweight=".5pt">
+                    <v:stroke joinstyle="miter"/>
+                  </v:line>
+                  <v:line id="Rett linje 1776772259" o:spid="_x0000_s1077" style="position:absolute;visibility:visible;mso-wrap-style:square" from="17800,23816" to="33028,23816" o:connectortype="straight" o:gfxdata="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" strokecolor="black [3200]" strokeweight=".5pt">
+                    <v:stroke joinstyle="miter"/>
+                  </v:line>
+                  <v:shape id="Rett pilkobling 716353465" o:spid="_x0000_s1078" type="#_x0000_t32" style="position:absolute;left:23109;top:9640;width:0;height:15829;visibility:visible;mso-wrap-style:square" o:connectortype="straight" o:gfxdata="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" strokecolor="red" strokeweight=".5pt">
+                    <v:stroke startarrow="block" endarrow="block" joinstyle="miter"/>
+                  </v:shape>
+                  <v:shape id="Rett pilkobling 2015788309" o:spid="_x0000_s1079" type="#_x0000_t32" style="position:absolute;left:24297;top:9640;width:0;height:15829;visibility:visible;mso-wrap-style:square" o:connectortype="straight" o:gfxdata="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" strokecolor="black [3200]" strokeweight=".5pt">
+                    <v:stroke startarrow="block" endarrow="block" joinstyle="miter"/>
+                  </v:shape>
+                  <v:shape id="Rett pilkobling 762006441" o:spid="_x0000_s1080" type="#_x0000_t32" style="position:absolute;left:29177;top:9613;width:0;height:15830;visibility:visible;mso-wrap-style:square" o:connectortype="straight" o:gfxdata="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" strokecolor="#a02b93 [3208]" strokeweight=".5pt">
+                    <v:stroke startarrow="block" endarrow="block" joinstyle="miter"/>
+                  </v:shape>
+                  <v:shape id="Rett pilkobling 1343460021" o:spid="_x0000_s1081" type="#_x0000_t32" style="position:absolute;left:32125;top:9613;width:0;height:15830;visibility:visible;mso-wrap-style:square" o:connectortype="straight" o:gfxdata="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" strokecolor="red" strokeweight=".5pt">
+                    <v:stroke startarrow="block" endarrow="block" joinstyle="miter"/>
+                  </v:shape>
+                  <v:shape id="Rett pilkobling 1745155464" o:spid="_x0000_s1082" type="#_x0000_t32" style="position:absolute;left:33028;top:9613;width:0;height:15830;visibility:visible;mso-wrap-style:square" o:connectortype="straight" o:gfxdata="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" strokecolor="black [3200]" strokeweight=".5pt">
+                    <v:stroke startarrow="block" endarrow="block" joinstyle="miter"/>
+                  </v:shape>
+                  <v:oval id="Ellipse 2082879189" o:spid="_x0000_s1083" style="position:absolute;left:32911;top:23642;width:360;height:360;visibility:visible;mso-wrap-style:square;v-text-anchor:middle" o:gfxdata="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" fillcolor="black [3213]" stroked="f" strokeweight="1pt">
+                    <v:stroke joinstyle="miter"/>
+                  </v:oval>
+                  <v:oval id="Ellipse 582385234" o:spid="_x0000_s1084" style="position:absolute;left:19542;top:20460;width:360;height:360;visibility:visible;mso-wrap-style:square;v-text-anchor:middle" o:gfxdata="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" fillcolor="#a02b93 [3208]" stroked="f" strokeweight="1pt">
+                    <v:stroke joinstyle="miter"/>
+                  </v:oval>
+                  <v:oval id="Ellipse 1971965165" o:spid="_x0000_s1085" style="position:absolute;left:29008;top:20460;width:360;height:360;visibility:visible;mso-wrap-style:square;v-text-anchor:middle" o:gfxdata="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" fillcolor="#a02b93 [3208]" stroked="f" strokeweight="1pt">
+                    <v:stroke joinstyle="miter"/>
+                  </v:oval>
+                  <v:oval id="Ellipse 598257794" o:spid="_x0000_s1086" style="position:absolute;left:22919;top:22063;width:360;height:360;visibility:visible;mso-wrap-style:square;v-text-anchor:middle" o:gfxdata="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" fillcolor="red" stroked="f" strokeweight="1pt">
+                    <v:stroke joinstyle="miter"/>
+                  </v:oval>
+                  <v:oval id="Ellipse 60937829" o:spid="_x0000_s1087" style="position:absolute;left:32003;top:22064;width:360;height:360;visibility:visible;mso-wrap-style:square;v-text-anchor:middle" o:gfxdata="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" fillcolor="red" stroked="f" strokeweight="1pt">
+                    <v:stroke joinstyle="miter"/>
+                  </v:oval>
+                  <v:oval id="Ellipse 573754897" o:spid="_x0000_s1088" style="position:absolute;left:24107;top:23623;width:360;height:360;visibility:visible;mso-wrap-style:square;v-text-anchor:middle" o:gfxdata="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" fillcolor="black [3200]" stroked="f" strokeweight="1pt">
+                    <v:stroke joinstyle="miter"/>
+                  </v:oval>
+                </v:group>
+                <v:shape id="Tekstboks 1" o:spid="_x0000_s1089" type="#_x0000_t202" style="position:absolute;left:14124;top:21701;width:3651;height:1435;visibility:visible;mso-wrap-style:none;v-text-anchor:top" o:gfxdata="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" fillcolor="white [3201]" stroked="f" strokeweight=".5pt">
                   <v:textbox inset="0,0,0,0">
                     <w:txbxContent>
                       <w:p>
@@ -2332,133 +3545,138 @@
                             <w:sz w:val="20"/>
                             <w:szCs w:val="20"/>
                           </w:rPr>
-                          <w:t>GND</w:t>
+                          <w:t>SRP#1</w:t>
                         </w:r>
                       </w:p>
                     </w:txbxContent>
                   </v:textbox>
                 </v:shape>
-                <v:shape id="Tekstboks 1" o:spid="_x0000_s1064" type="#_x0000_t202" style="position:absolute;left:16491;top:25777;width:9068;height:2197;visibility:visible;mso-wrap-style:none;v-text-anchor:top" o:gfxdata="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" filled="f" stroked="f" strokeweight=".5pt">
+                <v:shape id="Tekstboks 1312383333" o:spid="_x0000_s1090" type="#_x0000_t202" style="position:absolute;left:18399;top:10322;width:1207;height:1487;visibility:visible;mso-wrap-style:none;v-text-anchor:top" o:gfxdata="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" filled="f" stroked="f" strokeweight=".5pt">
                   <v:textbox inset="0,0,0,0">
                     <w:txbxContent>
                       <w:p>
                         <w:pPr>
-                          <w:spacing w:line="256" w:lineRule="auto"/>
-                          <w:rPr>
-                            <w:rFonts w:ascii="Aptos" w:eastAsia="Aptos" w:hAnsi="Aptos" w:cs="Arial"/>
-                            <w:color w:val="4C94D8" w:themeColor="text2" w:themeTint="80"/>
-                            <w14:ligatures w14:val="none"/>
+                          <w:rPr>
+                            <w:sz w:val="16"/>
+                            <w:szCs w:val="16"/>
                           </w:rPr>
                         </w:pPr>
                         <w:r>
                           <w:rPr>
-                            <w:rFonts w:ascii="Aptos" w:eastAsia="Aptos" w:hAnsi="Aptos" w:cs="Arial"/>
-                            <w:color w:val="4C94D8" w:themeColor="text2" w:themeTint="80"/>
-                          </w:rPr>
-                          <w:t>Display Port #1</w:t>
+                            <w:sz w:val="16"/>
+                            <w:szCs w:val="16"/>
+                          </w:rPr>
+                          <w:t>(5)</w:t>
                         </w:r>
                       </w:p>
                     </w:txbxContent>
                   </v:textbox>
                 </v:shape>
-                <v:shape id="Tekstboks 2" o:spid="_x0000_s1065" type="#_x0000_t202" style="position:absolute;left:26156;top:25819;width:9068;height:2197;visibility:visible;mso-wrap-style:none;v-text-anchor:top" o:gfxdata="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" filled="f" stroked="f" strokeweight=".5pt">
+                <v:shape id="Tekstboks 259360159" o:spid="_x0000_s1091" type="#_x0000_t202" style="position:absolute;left:20382;top:10315;width:1207;height:1493;visibility:visible;mso-wrap-style:none;v-text-anchor:top" o:gfxdata="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" filled="f" stroked="f" strokeweight=".5pt">
                   <v:textbox inset="0,0,0,0">
                     <w:txbxContent>
                       <w:p>
                         <w:pPr>
-                          <w:spacing w:line="256" w:lineRule="auto"/>
-                          <w:rPr>
-                            <w:rFonts w:ascii="Aptos" w:eastAsia="Aptos" w:hAnsi="Aptos" w:cs="Arial"/>
-                            <w:color w:val="E97132" w:themeColor="accent2"/>
-                            <w14:ligatures w14:val="none"/>
+                          <w:rPr>
+                            <w:sz w:val="16"/>
+                            <w:szCs w:val="16"/>
                           </w:rPr>
                         </w:pPr>
                         <w:r>
                           <w:rPr>
-                            <w:rFonts w:ascii="Aptos" w:eastAsia="Aptos" w:hAnsi="Aptos" w:cs="Arial"/>
-                            <w:color w:val="E97132" w:themeColor="accent2"/>
-                          </w:rPr>
-                          <w:t>Display Port #2</w:t>
+                            <w:sz w:val="16"/>
+                            <w:szCs w:val="16"/>
+                          </w:rPr>
+                          <w:t>(</w:t>
+                        </w:r>
+                        <w:r>
+                          <w:rPr>
+                            <w:sz w:val="16"/>
+                            <w:szCs w:val="16"/>
+                          </w:rPr>
+                          <w:t>4</w:t>
+                        </w:r>
+                        <w:r>
+                          <w:rPr>
+                            <w:sz w:val="16"/>
+                            <w:szCs w:val="16"/>
+                          </w:rPr>
+                          <w:t>)</w:t>
                         </w:r>
                       </w:p>
                     </w:txbxContent>
                   </v:textbox>
                 </v:shape>
-                <v:shapetype id="_x0000_t34" coordsize="21600,21600" o:spt="34" o:oned="t" adj="10800" path="m,l@0,0@0,21600,21600,21600e" filled="f">
-                  <v:stroke joinstyle="miter"/>
-                  <v:formulas>
-                    <v:f eqn="val #0"/>
-                  </v:formulas>
-                  <v:path arrowok="t" fillok="f" o:connecttype="none"/>
-                  <v:handles>
-                    <v:h position="#0,center"/>
-                  </v:handles>
-                  <o:lock v:ext="edit" shapetype="t"/>
-                </v:shapetype>
-                <v:shape id="Kobling: vinkel 1373898610" o:spid="_x0000_s1066" type="#_x0000_t34" style="position:absolute;left:13787;top:18006;width:13058;height:2565;rotation:90;flip:x;visibility:visible;mso-wrap-style:square" o:connectortype="elbow" o:gfxdata="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" adj="192" strokecolor="#4e95d9 [1631]" strokeweight="2.25pt">
-                  <v:stroke endarrow="block"/>
-                </v:shape>
-                <v:shape id="Kobling: vinkel 1014513468" o:spid="_x0000_s1067" type="#_x0000_t34" style="position:absolute;left:19203;top:14734;width:11994;height:10394;visibility:visible;mso-wrap-style:square" o:connectortype="elbow" o:gfxdata="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" adj="21605" strokecolor="#e97132 [3205]" strokeweight="2.25pt">
-                  <v:stroke endarrow="block"/>
-                </v:shape>
-                <v:shape id="Tekstboks 1" o:spid="_x0000_s1068" type="#_x0000_t202" style="position:absolute;left:16465;top:7791;width:9068;height:2083;visibility:visible;mso-wrap-style:none;v-text-anchor:top" o:gfxdata="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" fillcolor="white [3201]" stroked="f" strokeweight=".5pt">
+                <v:shape id="Tekstboks 1924452813" o:spid="_x0000_s1092" type="#_x0000_t202" style="position:absolute;left:21955;top:10321;width:1207;height:1493;visibility:visible;mso-wrap-style:none;v-text-anchor:top" o:gfxdata="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" filled="f" stroked="f" strokeweight=".5pt">
                   <v:textbox inset="0,0,0,0">
                     <w:txbxContent>
                       <w:p>
                         <w:pPr>
-                          <w:spacing w:line="256" w:lineRule="auto"/>
-                          <w:rPr>
-                            <w:rFonts w:ascii="Aptos" w:eastAsia="Aptos" w:hAnsi="Aptos" w:cs="Arial"/>
-                            <w:color w:val="92D050"/>
-                            <w14:ligatures w14:val="none"/>
+                          <w:rPr>
+                            <w:sz w:val="16"/>
+                            <w:szCs w:val="16"/>
                           </w:rPr>
                         </w:pPr>
                         <w:r>
                           <w:rPr>
-                            <w:rFonts w:ascii="Aptos" w:eastAsia="Aptos" w:hAnsi="Aptos" w:cs="Arial"/>
-                            <w:color w:val="92D050"/>
-                          </w:rPr>
-                          <w:t>Display Port #3</w:t>
+                            <w:sz w:val="16"/>
+                            <w:szCs w:val="16"/>
+                          </w:rPr>
+                          <w:t>(</w:t>
+                        </w:r>
+                        <w:r>
+                          <w:rPr>
+                            <w:sz w:val="16"/>
+                            <w:szCs w:val="16"/>
+                          </w:rPr>
+                          <w:t>3</w:t>
+                        </w:r>
+                        <w:r>
+                          <w:rPr>
+                            <w:sz w:val="16"/>
+                            <w:szCs w:val="16"/>
+                          </w:rPr>
+                          <w:t>)</w:t>
                         </w:r>
                       </w:p>
                     </w:txbxContent>
                   </v:textbox>
                 </v:shape>
-                <v:shape id="Tekstboks 2" o:spid="_x0000_s1069" type="#_x0000_t202" style="position:absolute;left:26086;top:7851;width:9068;height:2096;visibility:visible;mso-wrap-style:none;v-text-anchor:top" o:gfxdata="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" fillcolor="white [3201]" stroked="f" strokeweight=".5pt">
+                <v:shape id="Tekstboks 1492115708" o:spid="_x0000_s1093" type="#_x0000_t202" style="position:absolute;left:24467;top:10319;width:1206;height:1492;visibility:visible;mso-wrap-style:none;v-text-anchor:top" o:gfxdata="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" filled="f" stroked="f" strokeweight=".5pt">
                   <v:textbox inset="0,0,0,0">
                     <w:txbxContent>
                       <w:p>
                         <w:pPr>
-                          <w:spacing w:line="256" w:lineRule="auto"/>
-                          <w:rPr>
-                            <w:rFonts w:ascii="Aptos" w:eastAsia="Aptos" w:hAnsi="Aptos" w:cs="Arial"/>
-                            <w:color w:val="FFC000"/>
-                            <w14:ligatures w14:val="none"/>
+                          <w:rPr>
+                            <w:sz w:val="16"/>
+                            <w:szCs w:val="16"/>
                           </w:rPr>
                         </w:pPr>
                         <w:r>
                           <w:rPr>
-                            <w:rFonts w:ascii="Aptos" w:eastAsia="Aptos" w:hAnsi="Aptos" w:cs="Arial"/>
-                            <w:color w:val="FFC000"/>
-                          </w:rPr>
-                          <w:t>Display Port #4</w:t>
+                            <w:sz w:val="16"/>
+                            <w:szCs w:val="16"/>
+                          </w:rPr>
+                          <w:t>(</w:t>
+                        </w:r>
+                        <w:r>
+                          <w:rPr>
+                            <w:sz w:val="16"/>
+                            <w:szCs w:val="16"/>
+                          </w:rPr>
+                          <w:t>2</w:t>
+                        </w:r>
+                        <w:r>
+                          <w:rPr>
+                            <w:sz w:val="16"/>
+                            <w:szCs w:val="16"/>
+                          </w:rPr>
+                          <w:t>)</w:t>
                         </w:r>
                       </w:p>
                     </w:txbxContent>
                   </v:textbox>
                 </v:shape>
-                <v:shape id="Kobling: vinkel 2034934329" o:spid="_x0000_s1070" type="#_x0000_t34" style="position:absolute;left:19315;top:10922;width:7096;height:4532;rotation:90;flip:y;visibility:visible;mso-wrap-style:square" o:connectortype="elbow" o:gfxdata="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" adj="14704" strokecolor="#92d050" strokeweight="2.25pt">
-                  <v:stroke endarrow="block"/>
-                </v:shape>
-                <v:shape id="Kobling: vinkel 678222413" o:spid="_x0000_s1071" type="#_x0000_t34" style="position:absolute;left:24700;top:12158;width:8754;height:3666;rotation:90;flip:x y;visibility:visible;mso-wrap-style:square" o:connectortype="elbow" o:gfxdata="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" adj="15700" strokecolor="#ffc000" strokeweight="2.25pt">
-                  <v:stroke endarrow="block"/>
-                </v:shape>
-                <v:line id="Rett linje 555751619" o:spid="_x0000_s1072" style="position:absolute;visibility:visible;mso-wrap-style:square" from="19161,16702" to="25254,16702" o:connectortype="straight" o:gfxdata="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" strokecolor="#92d050" strokeweight="2.25pt">
-                  <v:stroke joinstyle="miter"/>
-                </v:line>
-                <v:line id="Rett linje 1262412338" o:spid="_x0000_s1073" style="position:absolute;visibility:visible;mso-wrap-style:square" from="18977,18477" to="27244,18477" o:connectortype="straight" o:gfxdata="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" strokecolor="#ffc000" strokeweight="2.25pt">
-                  <v:stroke joinstyle="miter"/>
-                </v:line>
                 <w10:anchorlock/>
               </v:group>
             </w:pict>
@@ -2477,7 +3695,7 @@
 </file>
 
 <file path=word/styles.xml><?xml version="1.0" encoding="utf-8"?>
-<w:styles xmlns:mc="http://schemas.openxmlformats.org/markup-compatibility/2006" xmlns:r="http://schemas.openxmlformats.org/officeDocument/2006/relationships" xmlns:w="http://schemas.openxmlformats.org/wordprocessingml/2006/main" xmlns:w14="http://schemas.microsoft.com/office/word/2010/wordml" xmlns:w15="http://schemas.microsoft.com/office/word/2012/wordml" xmlns:w16cex="http://schemas.microsoft.com/office/word/2018/wordml/cex" xmlns:w16cid="http://schemas.microsoft.com/office/word/2016/wordml/cid" xmlns:w16="http://schemas.microsoft.com/office/word/2018/wordml" xmlns:w16sdtdh="http://schemas.microsoft.com/office/word/2020/wordml/sdtdatahash" xmlns:w16se="http://schemas.microsoft.com/office/word/2015/wordml/symex" mc:Ignorable="w14 w15 w16se w16cid w16 w16cex w16sdtdh">
+<w:styles xmlns:mc="http://schemas.openxmlformats.org/markup-compatibility/2006" xmlns:r="http://schemas.openxmlformats.org/officeDocument/2006/relationships" xmlns:w="http://schemas.openxmlformats.org/wordprocessingml/2006/main" xmlns:w14="http://schemas.microsoft.com/office/word/2010/wordml" xmlns:w15="http://schemas.microsoft.com/office/word/2012/wordml" xmlns:w16cex="http://schemas.microsoft.com/office/word/2018/wordml/cex" xmlns:w16cid="http://schemas.microsoft.com/office/word/2016/wordml/cid" xmlns:w16="http://schemas.microsoft.com/office/word/2018/wordml" xmlns:w16du="http://schemas.microsoft.com/office/word/2023/wordml/word16du" xmlns:w16sdtdh="http://schemas.microsoft.com/office/word/2020/wordml/sdtdatahash" xmlns:w16se="http://schemas.microsoft.com/office/word/2015/wordml/symex" mc:Ignorable="w14 w15 w16se w16cid w16 w16cex w16sdtdh w16du">
   <w:docDefaults>
     <w:rPrDefault>
       <w:rPr>

</xml_diff>